<commit_message>
Updated Anforderungsanalyse Design + added pdf output
</commit_message>
<xml_diff>
--- a/Analyse/Anforderungsanalyse.docx
+++ b/Analyse/Anforderungsanalyse.docx
@@ -6,6 +6,8 @@
       <w:pPr>
         <w:pStyle w:val="Titel"/>
       </w:pPr>
+      <w:bookmarkStart w:id="0" w:name="_GoBack"/>
+      <w:bookmarkEnd w:id="0"/>
       <w:r>
         <w:t>Anforderungsanalyse</w:t>
       </w:r>
@@ -321,10 +323,7 @@
         <w:fldChar w:fldCharType="end"/>
       </w:r>
       <w:r>
-        <w:t>)</w:t>
-      </w:r>
-      <w:r>
-        <w:t>.</w:t>
+        <w:t>).</w:t>
       </w:r>
     </w:p>
     <w:p>
@@ -448,8 +447,13 @@
         </w:numPr>
       </w:pPr>
       <w:r>
-        <w:t>Wenn das Spiel endet (weil alle Fragen beantwortet wurden oder der Spieler verliert), soll der Nutzer dazu in der Lage sein, seinen Gewinn als Highscore</w:t>
-      </w:r>
+        <w:t xml:space="preserve">Wenn das Spiel endet (weil alle Fragen beantwortet wurden oder der Spieler verliert), soll der Nutzer dazu in der Lage sein, seinen Gewinn als </w:t>
+      </w:r>
+      <w:proofErr w:type="spellStart"/>
+      <w:r>
+        <w:t>Highscore</w:t>
+      </w:r>
+      <w:proofErr w:type="spellEnd"/>
       <w:r>
         <w:rPr>
           <w:rStyle w:val="Funotenzeichen"/>
@@ -472,7 +476,15 @@
         <w:fldChar w:fldCharType="separate"/>
       </w:r>
       <w:r>
-        <w:t>Funktion „Highscores“</w:t>
+        <w:t>Funktion „</w:t>
+      </w:r>
+      <w:proofErr w:type="spellStart"/>
+      <w:r>
+        <w:t>Highscores</w:t>
+      </w:r>
+      <w:proofErr w:type="spellEnd"/>
+      <w:r>
+        <w:t>“</w:t>
       </w:r>
       <w:r>
         <w:fldChar w:fldCharType="end"/>
@@ -520,7 +532,15 @@
         </w:numPr>
       </w:pPr>
       <w:r>
-        <w:t>Anschließend sollen die besten Highscores in einer Oberfläche angezeigt werden.</w:t>
+        <w:t xml:space="preserve">Anschließend sollen die besten </w:t>
+      </w:r>
+      <w:proofErr w:type="spellStart"/>
+      <w:r>
+        <w:t>Highscores</w:t>
+      </w:r>
+      <w:proofErr w:type="spellEnd"/>
+      <w:r>
+        <w:t xml:space="preserve"> in einer Oberfläche angezeigt werden.</w:t>
       </w:r>
     </w:p>
     <w:p>
@@ -535,7 +555,15 @@
         <w:t xml:space="preserve"> </w:t>
       </w:r>
       <w:r>
-        <w:t>Diese Highscores werden aus der</w:t>
+        <w:t xml:space="preserve">Diese </w:t>
+      </w:r>
+      <w:proofErr w:type="spellStart"/>
+      <w:r>
+        <w:t>Highscores</w:t>
+      </w:r>
+      <w:proofErr w:type="spellEnd"/>
+      <w:r>
+        <w:t xml:space="preserve"> werden aus der</w:t>
       </w:r>
       <w:r>
         <w:t xml:space="preserve"> zentralen</w:t>
@@ -548,11 +576,19 @@
       <w:pPr>
         <w:pStyle w:val="berschrift2"/>
       </w:pPr>
-      <w:bookmarkStart w:id="0" w:name="_Ref451425167"/>
-      <w:r>
-        <w:t>Funktion „Highscores“</w:t>
-      </w:r>
-      <w:bookmarkEnd w:id="0"/>
+      <w:bookmarkStart w:id="1" w:name="_Ref451425167"/>
+      <w:r>
+        <w:t>Funktion „</w:t>
+      </w:r>
+      <w:proofErr w:type="spellStart"/>
+      <w:r>
+        <w:t>Highscores</w:t>
+      </w:r>
+      <w:proofErr w:type="spellEnd"/>
+      <w:r>
+        <w:t>“</w:t>
+      </w:r>
+      <w:bookmarkEnd w:id="1"/>
     </w:p>
     <w:p>
       <w:pPr>
@@ -563,7 +599,15 @@
         </w:numPr>
       </w:pPr>
       <w:r>
-        <w:t>Die Applikation muss es dem Nutzer erlauben, seine erreichten Gewinne („Highscores“) zu speichern</w:t>
+        <w:t>Die Applikation muss es dem Nutzer erlauben, seine erreichten Gewinne („</w:t>
+      </w:r>
+      <w:proofErr w:type="spellStart"/>
+      <w:r>
+        <w:t>Highscores</w:t>
+      </w:r>
+      <w:proofErr w:type="spellEnd"/>
+      <w:r>
+        <w:t>“) zu speichern</w:t>
       </w:r>
       <w:r>
         <w:t xml:space="preserve"> und mit anderen Nutzern zu vergleichen</w:t>
@@ -583,9 +627,11 @@
       <w:r>
         <w:t xml:space="preserve">Diese </w:t>
       </w:r>
+      <w:proofErr w:type="spellStart"/>
       <w:r>
         <w:t>Highscores</w:t>
       </w:r>
+      <w:proofErr w:type="spellEnd"/>
       <w:r>
         <w:t xml:space="preserve"> sollen ebenfalls in der</w:t>
       </w:r>
@@ -611,7 +657,15 @@
         </w:numPr>
       </w:pPr>
       <w:r>
-        <w:t xml:space="preserve">Es soll möglich sein, die besten zehn Highscores </w:t>
+        <w:t xml:space="preserve">Es soll möglich sein, die besten zehn </w:t>
+      </w:r>
+      <w:proofErr w:type="spellStart"/>
+      <w:r>
+        <w:t>Highscores</w:t>
+      </w:r>
+      <w:proofErr w:type="spellEnd"/>
+      <w:r>
+        <w:t xml:space="preserve"> </w:t>
       </w:r>
       <w:r>
         <w:t>einzusehen</w:t>
@@ -636,11 +690,11 @@
       <w:pPr>
         <w:pStyle w:val="berschrift2"/>
       </w:pPr>
-      <w:bookmarkStart w:id="1" w:name="_Ref451425705"/>
+      <w:bookmarkStart w:id="2" w:name="_Ref451425705"/>
       <w:r>
         <w:t>Funktion „Joker“</w:t>
       </w:r>
-      <w:bookmarkEnd w:id="1"/>
+      <w:bookmarkEnd w:id="2"/>
     </w:p>
     <w:p>
       <w:pPr>
@@ -858,7 +912,15 @@
         </w:numPr>
       </w:pPr>
       <w:r>
-        <w:t>Source Code soll mit JavaDoc dokumentiert werden.</w:t>
+        <w:t xml:space="preserve">Source Code soll mit </w:t>
+      </w:r>
+      <w:proofErr w:type="spellStart"/>
+      <w:r>
+        <w:t>JavaDoc</w:t>
+      </w:r>
+      <w:proofErr w:type="spellEnd"/>
+      <w:r>
+        <w:t xml:space="preserve"> dokumentiert werden.</w:t>
       </w:r>
     </w:p>
     <w:p>
@@ -906,7 +968,15 @@
         </w:numPr>
       </w:pPr>
       <w:r>
-        <w:t>Testprozeduren sind ebenfalls zu entwicklen.</w:t>
+        <w:t xml:space="preserve">Testprozeduren sind ebenfalls zu </w:t>
+      </w:r>
+      <w:proofErr w:type="spellStart"/>
+      <w:r>
+        <w:t>entwicklen</w:t>
+      </w:r>
+      <w:proofErr w:type="spellEnd"/>
+      <w:r>
+        <w:t>.</w:t>
       </w:r>
     </w:p>
     <w:p>
@@ -1002,7 +1072,15 @@
         </w:numPr>
       </w:pPr>
       <w:r>
-        <w:t xml:space="preserve"> Die lokale Datenbank soll eine SQLite Datenbank sein.</w:t>
+        <w:t xml:space="preserve"> Die lokale Datenbank soll eine </w:t>
+      </w:r>
+      <w:proofErr w:type="spellStart"/>
+      <w:r>
+        <w:t>SQLite</w:t>
+      </w:r>
+      <w:proofErr w:type="spellEnd"/>
+      <w:r>
+        <w:t xml:space="preserve"> Datenbank sein.</w:t>
       </w:r>
     </w:p>
     <w:p>
@@ -1026,7 +1104,15 @@
         </w:numPr>
       </w:pPr>
       <w:r>
-        <w:t>Diese Datenbank ist read-only.</w:t>
+        <w:t xml:space="preserve">Diese Datenbank ist </w:t>
+      </w:r>
+      <w:proofErr w:type="spellStart"/>
+      <w:r>
+        <w:t>read-only</w:t>
+      </w:r>
+      <w:proofErr w:type="spellEnd"/>
+      <w:r>
+        <w:t>.</w:t>
       </w:r>
     </w:p>
     <w:p>
@@ -1038,7 +1124,15 @@
         </w:numPr>
       </w:pPr>
       <w:r>
-        <w:t xml:space="preserve"> Die zentrale Datenbank ist eine MariaDB Datenbank.</w:t>
+        <w:t xml:space="preserve"> Die zentrale Datenbank ist eine </w:t>
+      </w:r>
+      <w:proofErr w:type="spellStart"/>
+      <w:r>
+        <w:t>MariaDB</w:t>
+      </w:r>
+      <w:proofErr w:type="spellEnd"/>
+      <w:r>
+        <w:t xml:space="preserve"> Datenbank.</w:t>
       </w:r>
     </w:p>
     <w:p>
@@ -1053,8 +1147,13 @@
         <w:t>Das Projekt wird als</w:t>
       </w:r>
       <w:r>
-        <w:t xml:space="preserve"> Maven</w:t>
-      </w:r>
+        <w:t xml:space="preserve"> </w:t>
+      </w:r>
+      <w:proofErr w:type="spellStart"/>
+      <w:r>
+        <w:t>Maven</w:t>
+      </w:r>
+      <w:proofErr w:type="spellEnd"/>
       <w:r>
         <w:rPr>
           <w:rStyle w:val="Funotenzeichen"/>
@@ -1074,7 +1173,39 @@
         </w:numPr>
       </w:pPr>
       <w:r>
-        <w:t xml:space="preserve"> Maven übernimmt den Build-Vorgang und Dependency Managment.</w:t>
+        <w:t xml:space="preserve"> </w:t>
+      </w:r>
+      <w:proofErr w:type="spellStart"/>
+      <w:r>
+        <w:t>Maven</w:t>
+      </w:r>
+      <w:proofErr w:type="spellEnd"/>
+      <w:r>
+        <w:t xml:space="preserve"> übernimmt den </w:t>
+      </w:r>
+      <w:proofErr w:type="spellStart"/>
+      <w:r>
+        <w:t>Build</w:t>
+      </w:r>
+      <w:proofErr w:type="spellEnd"/>
+      <w:r>
+        <w:t xml:space="preserve">-Vorgang und </w:t>
+      </w:r>
+      <w:proofErr w:type="spellStart"/>
+      <w:r>
+        <w:t>Dependency</w:t>
+      </w:r>
+      <w:proofErr w:type="spellEnd"/>
+      <w:r>
+        <w:t xml:space="preserve"> </w:t>
+      </w:r>
+      <w:proofErr w:type="spellStart"/>
+      <w:r>
+        <w:t>Managment</w:t>
+      </w:r>
+      <w:proofErr w:type="spellEnd"/>
+      <w:r>
+        <w:t>.</w:t>
       </w:r>
     </w:p>
     <w:p>
@@ -1086,7 +1217,31 @@
         </w:numPr>
       </w:pPr>
       <w:r>
-        <w:t xml:space="preserve"> Mit dem Surefire Report Plugin werden mittels Maven ausführliche Testberichte kompiliert.</w:t>
+        <w:t xml:space="preserve"> Mit dem </w:t>
+      </w:r>
+      <w:proofErr w:type="spellStart"/>
+      <w:r>
+        <w:t>Surefire</w:t>
+      </w:r>
+      <w:proofErr w:type="spellEnd"/>
+      <w:r>
+        <w:t xml:space="preserve"> Report </w:t>
+      </w:r>
+      <w:proofErr w:type="spellStart"/>
+      <w:r>
+        <w:t>Plugin</w:t>
+      </w:r>
+      <w:proofErr w:type="spellEnd"/>
+      <w:r>
+        <w:t xml:space="preserve"> werden mittels </w:t>
+      </w:r>
+      <w:proofErr w:type="spellStart"/>
+      <w:r>
+        <w:t>Maven</w:t>
+      </w:r>
+      <w:proofErr w:type="spellEnd"/>
+      <w:r>
+        <w:t xml:space="preserve"> ausführliche Testberichte kompiliert.</w:t>
       </w:r>
     </w:p>
     <w:p>
@@ -1098,7 +1253,23 @@
         </w:numPr>
       </w:pPr>
       <w:r>
-        <w:t xml:space="preserve">Das Projekt wird mit Github versioniert und ist unter </w:t>
+        <w:t xml:space="preserve">Das Projekt wird mit </w:t>
+      </w:r>
+      <w:proofErr w:type="spellStart"/>
+      <w:r>
+        <w:t>Github</w:t>
+      </w:r>
+      <w:proofErr w:type="spellEnd"/>
+      <w:r>
+        <w:t xml:space="preserve"> </w:t>
+      </w:r>
+      <w:proofErr w:type="spellStart"/>
+      <w:r>
+        <w:t>versioniert</w:t>
+      </w:r>
+      <w:proofErr w:type="spellEnd"/>
+      <w:r>
+        <w:t xml:space="preserve"> und ist unter </w:t>
       </w:r>
       <w:hyperlink r:id="rId9" w:history="1">
         <w:r>
@@ -1130,7 +1301,15 @@
         <w:footnoteReference w:id="3"/>
       </w:r>
       <w:r>
-        <w:t xml:space="preserve"> automatisch ein neuer Build Prozess gestartet. Dabei werden auch alle Unit Tests automatisch ausgeführt.</w:t>
+        <w:t xml:space="preserve"> automatisch ein neuer </w:t>
+      </w:r>
+      <w:proofErr w:type="spellStart"/>
+      <w:r>
+        <w:t>Build</w:t>
+      </w:r>
+      <w:proofErr w:type="spellEnd"/>
+      <w:r>
+        <w:t xml:space="preserve"> Prozess gestartet. Dabei werden auch alle Unit Tests automatisch ausgeführt.</w:t>
       </w:r>
     </w:p>
     <w:p>
@@ -1142,7 +1321,23 @@
         </w:numPr>
       </w:pPr>
       <w:r>
-        <w:t>Alle Dokumente werden in .docx Format gespeichert.</w:t>
+        <w:t>Alle Dokumente werden in .</w:t>
+      </w:r>
+      <w:proofErr w:type="spellStart"/>
+      <w:r>
+        <w:t>docx</w:t>
+      </w:r>
+      <w:proofErr w:type="spellEnd"/>
+      <w:r>
+        <w:t xml:space="preserve"> und .</w:t>
+      </w:r>
+      <w:proofErr w:type="spellStart"/>
+      <w:r>
+        <w:t>pdf</w:t>
+      </w:r>
+      <w:proofErr w:type="spellEnd"/>
+      <w:r>
+        <w:t xml:space="preserve"> Format gespeichert.</w:t>
       </w:r>
     </w:p>
     <w:p>
@@ -1154,7 +1349,23 @@
         </w:numPr>
       </w:pPr>
       <w:r>
-        <w:t>Alle UML Diagramme werden mittels StarUML erstellt und als .jpeg exportiert.</w:t>
+        <w:t xml:space="preserve">Alle UML Diagramme werden mittels </w:t>
+      </w:r>
+      <w:proofErr w:type="spellStart"/>
+      <w:r>
+        <w:t>StarUML</w:t>
+      </w:r>
+      <w:proofErr w:type="spellEnd"/>
+      <w:r>
+        <w:t xml:space="preserve"> erstellt und als .</w:t>
+      </w:r>
+      <w:proofErr w:type="spellStart"/>
+      <w:r>
+        <w:t>jpeg</w:t>
+      </w:r>
+      <w:proofErr w:type="spellEnd"/>
+      <w:r>
+        <w:t xml:space="preserve"> exportiert.</w:t>
       </w:r>
     </w:p>
     <w:p>
@@ -1201,8 +1412,13 @@
           <w:numId w:val="6"/>
         </w:numPr>
       </w:pPr>
-      <w:r>
-        <w:t>Use-Case-Diagramm(e)</w:t>
+      <w:proofErr w:type="spellStart"/>
+      <w:r>
+        <w:t>Use</w:t>
+      </w:r>
+      <w:proofErr w:type="spellEnd"/>
+      <w:r>
+        <w:t>-Case-Diagramm(e)</w:t>
       </w:r>
     </w:p>
     <w:p>
@@ -1831,6 +2047,7 @@
       </w:r>
     </w:p>
     <w:sectPr>
+      <w:footerReference w:type="default" r:id="rId10"/>
       <w:pgSz w:w="11906" w:h="16838"/>
       <w:pgMar w:top="1417" w:right="1417" w:bottom="1134" w:left="1417" w:header="708" w:footer="708" w:gutter="0"/>
       <w:cols w:space="708"/>
@@ -1865,6 +2082,228 @@
 </w:endnotes>
 </file>
 
+<file path=word/footer1.xml><?xml version="1.0" encoding="utf-8"?>
+<w:ftr xmlns:wpc="http://schemas.microsoft.com/office/word/2010/wordprocessingCanvas" xmlns:mc="http://schemas.openxmlformats.org/markup-compatibility/2006" xmlns:o="urn:schemas-microsoft-com:office:office" xmlns:r="http://schemas.openxmlformats.org/officeDocument/2006/relationships" xmlns:m="http://schemas.openxmlformats.org/officeDocument/2006/math" xmlns:v="urn:schemas-microsoft-com:vml" xmlns:wp14="http://schemas.microsoft.com/office/word/2010/wordprocessingDrawing" xmlns:wp="http://schemas.openxmlformats.org/drawingml/2006/wordprocessingDrawing" xmlns:w10="urn:schemas-microsoft-com:office:word" xmlns:w="http://schemas.openxmlformats.org/wordprocessingml/2006/main" xmlns:w14="http://schemas.microsoft.com/office/word/2010/wordml" xmlns:wpg="http://schemas.microsoft.com/office/word/2010/wordprocessingGroup" xmlns:wpi="http://schemas.microsoft.com/office/word/2010/wordprocessingInk" xmlns:wne="http://schemas.microsoft.com/office/word/2006/wordml" xmlns:wps="http://schemas.microsoft.com/office/word/2010/wordprocessingShape" mc:Ignorable="w14 wp14">
+  <w:p>
+    <w:pPr>
+      <w:pStyle w:val="Fuzeile"/>
+    </w:pPr>
+    <w:r>
+      <w:rPr>
+        <w:noProof/>
+        <w:color w:val="4F81BD" w:themeColor="accent1"/>
+        <w:lang w:eastAsia="de-DE"/>
+      </w:rPr>
+      <mc:AlternateContent>
+        <mc:Choice Requires="wps">
+          <w:drawing>
+            <wp:anchor distT="0" distB="0" distL="114300" distR="114300" simplePos="0" relativeHeight="251659264" behindDoc="0" locked="0" layoutInCell="1" allowOverlap="1" wp14:anchorId="1BFB1781" wp14:editId="0AC17D58">
+              <wp:simplePos x="0" y="0"/>
+              <wp:positionH relativeFrom="page">
+                <wp:align>center</wp:align>
+              </wp:positionH>
+              <wp:positionV relativeFrom="page">
+                <wp:align>center</wp:align>
+              </wp:positionV>
+              <wp:extent cx="7364730" cy="9528810"/>
+              <wp:effectExtent l="0" t="0" r="18415" b="15240"/>
+              <wp:wrapNone/>
+              <wp:docPr id="40" name="Rechteck 40"/>
+              <wp:cNvGraphicFramePr/>
+              <a:graphic xmlns:a="http://schemas.openxmlformats.org/drawingml/2006/main">
+                <a:graphicData uri="http://schemas.microsoft.com/office/word/2010/wordprocessingShape">
+                  <wps:wsp>
+                    <wps:cNvSpPr/>
+                    <wps:spPr>
+                      <a:xfrm>
+                        <a:off x="0" y="0"/>
+                        <a:ext cx="7364730" cy="9528810"/>
+                      </a:xfrm>
+                      <a:prstGeom prst="rect">
+                        <a:avLst/>
+                      </a:prstGeom>
+                      <a:noFill/>
+                      <a:ln>
+                        <a:solidFill>
+                          <a:schemeClr val="tx2">
+                            <a:lumMod val="20000"/>
+                            <a:lumOff val="80000"/>
+                          </a:schemeClr>
+                        </a:solidFill>
+                      </a:ln>
+                    </wps:spPr>
+                    <wps:style>
+                      <a:lnRef idx="2">
+                        <a:schemeClr val="accent1">
+                          <a:shade val="50000"/>
+                        </a:schemeClr>
+                      </a:lnRef>
+                      <a:fillRef idx="1">
+                        <a:schemeClr val="accent1"/>
+                      </a:fillRef>
+                      <a:effectRef idx="0">
+                        <a:schemeClr val="accent1"/>
+                      </a:effectRef>
+                      <a:fontRef idx="minor">
+                        <a:schemeClr val="lt1"/>
+                      </a:fontRef>
+                    </wps:style>
+                    <wps:bodyPr rot="0" spcFirstLastPara="0" vertOverflow="overflow" horzOverflow="overflow" vert="horz" wrap="square" lIns="91440" tIns="45720" rIns="91440" bIns="45720" numCol="1" spcCol="0" rtlCol="0" fromWordArt="0" anchor="ctr" anchorCtr="0" forceAA="0" compatLnSpc="1">
+                      <a:prstTxWarp prst="textNoShape">
+                        <a:avLst/>
+                      </a:prstTxWarp>
+                      <a:noAutofit/>
+                    </wps:bodyPr>
+                  </wps:wsp>
+                </a:graphicData>
+              </a:graphic>
+              <wp14:sizeRelH relativeFrom="page">
+                <wp14:pctWidth>95000</wp14:pctWidth>
+              </wp14:sizeRelH>
+              <wp14:sizeRelV relativeFrom="page">
+                <wp14:pctHeight>95000</wp14:pctHeight>
+              </wp14:sizeRelV>
+            </wp:anchor>
+          </w:drawing>
+        </mc:Choice>
+        <mc:Fallback>
+          <w:pict>
+            <v:rect id="Rechteck 40" o:spid="_x0000_s1026" style="position:absolute;margin-left:0;margin-top:0;width:579.9pt;height:750.3pt;z-index:251659264;visibility:visible;mso-wrap-style:square;mso-width-percent:950;mso-height-percent:950;mso-wrap-distance-left:9pt;mso-wrap-distance-top:0;mso-wrap-distance-right:9pt;mso-wrap-distance-bottom:0;mso-position-horizontal:center;mso-position-horizontal-relative:page;mso-position-vertical:center;mso-position-vertical-relative:page;mso-width-percent:950;mso-height-percent:950;mso-width-relative:page;mso-height-relative:page;v-text-anchor:middle" o:gfxdata="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" filled="f" strokecolor="#c6d9f1 [671]" strokeweight="2pt">
+              <w10:wrap anchorx="page" anchory="page"/>
+            </v:rect>
+          </w:pict>
+        </mc:Fallback>
+      </mc:AlternateContent>
+    </w:r>
+    <w:r>
+      <w:rPr>
+        <w:color w:val="4F81BD" w:themeColor="accent1"/>
+      </w:rPr>
+      <w:t xml:space="preserve"> </w:t>
+    </w:r>
+    <w:r>
+      <w:rPr>
+        <w:rFonts w:asciiTheme="majorHAnsi" w:eastAsiaTheme="majorEastAsia" w:hAnsiTheme="majorHAnsi" w:cstheme="majorBidi"/>
+        <w:color w:val="4F81BD" w:themeColor="accent1"/>
+        <w:sz w:val="20"/>
+        <w:szCs w:val="20"/>
+      </w:rPr>
+      <w:t xml:space="preserve">Seite </w:t>
+    </w:r>
+    <w:r>
+      <w:rPr>
+        <w:rFonts w:eastAsiaTheme="minorEastAsia"/>
+        <w:color w:val="4F81BD" w:themeColor="accent1"/>
+        <w:sz w:val="20"/>
+        <w:szCs w:val="20"/>
+      </w:rPr>
+      <w:fldChar w:fldCharType="begin"/>
+    </w:r>
+    <w:r>
+      <w:rPr>
+        <w:color w:val="4F81BD" w:themeColor="accent1"/>
+        <w:sz w:val="20"/>
+        <w:szCs w:val="20"/>
+      </w:rPr>
+      <w:instrText>PAGE    \* MERGEFORMAT</w:instrText>
+    </w:r>
+    <w:r>
+      <w:rPr>
+        <w:rFonts w:eastAsiaTheme="minorEastAsia"/>
+        <w:color w:val="4F81BD" w:themeColor="accent1"/>
+        <w:sz w:val="20"/>
+        <w:szCs w:val="20"/>
+      </w:rPr>
+      <w:fldChar w:fldCharType="separate"/>
+    </w:r>
+    <w:r>
+      <w:rPr>
+        <w:rFonts w:asciiTheme="majorHAnsi" w:eastAsiaTheme="majorEastAsia" w:hAnsiTheme="majorHAnsi" w:cstheme="majorBidi"/>
+        <w:noProof/>
+        <w:color w:val="4F81BD" w:themeColor="accent1"/>
+        <w:sz w:val="20"/>
+        <w:szCs w:val="20"/>
+      </w:rPr>
+      <w:t>2</w:t>
+    </w:r>
+    <w:r>
+      <w:rPr>
+        <w:rFonts w:asciiTheme="majorHAnsi" w:eastAsiaTheme="majorEastAsia" w:hAnsiTheme="majorHAnsi" w:cstheme="majorBidi"/>
+        <w:color w:val="4F81BD" w:themeColor="accent1"/>
+        <w:sz w:val="20"/>
+        <w:szCs w:val="20"/>
+      </w:rPr>
+      <w:fldChar w:fldCharType="end"/>
+    </w:r>
+    <w:r>
+      <w:rPr>
+        <w:rFonts w:asciiTheme="majorHAnsi" w:eastAsiaTheme="majorEastAsia" w:hAnsiTheme="majorHAnsi" w:cstheme="majorBidi"/>
+        <w:color w:val="4F81BD" w:themeColor="accent1"/>
+        <w:sz w:val="20"/>
+        <w:szCs w:val="20"/>
+      </w:rPr>
+      <w:tab/>
+      <w:t>Anforderungsanalyse Gruppe „Millionär“</w:t>
+    </w:r>
+    <w:r>
+      <w:rPr>
+        <w:rFonts w:asciiTheme="majorHAnsi" w:eastAsiaTheme="majorEastAsia" w:hAnsiTheme="majorHAnsi" w:cstheme="majorBidi"/>
+        <w:color w:val="4F81BD" w:themeColor="accent1"/>
+        <w:sz w:val="20"/>
+        <w:szCs w:val="20"/>
+      </w:rPr>
+      <w:tab/>
+    </w:r>
+    <w:r>
+      <w:rPr>
+        <w:rFonts w:asciiTheme="majorHAnsi" w:eastAsiaTheme="majorEastAsia" w:hAnsiTheme="majorHAnsi" w:cstheme="majorBidi"/>
+        <w:color w:val="4F81BD" w:themeColor="accent1"/>
+        <w:sz w:val="20"/>
+        <w:szCs w:val="20"/>
+      </w:rPr>
+      <w:fldChar w:fldCharType="begin"/>
+    </w:r>
+    <w:r>
+      <w:rPr>
+        <w:rFonts w:asciiTheme="majorHAnsi" w:eastAsiaTheme="majorEastAsia" w:hAnsiTheme="majorHAnsi" w:cstheme="majorBidi"/>
+        <w:color w:val="4F81BD" w:themeColor="accent1"/>
+        <w:sz w:val="20"/>
+        <w:szCs w:val="20"/>
+      </w:rPr>
+      <w:instrText xml:space="preserve"> TIME \@ "dd.MM.yyyy" </w:instrText>
+    </w:r>
+    <w:r>
+      <w:rPr>
+        <w:rFonts w:asciiTheme="majorHAnsi" w:eastAsiaTheme="majorEastAsia" w:hAnsiTheme="majorHAnsi" w:cstheme="majorBidi"/>
+        <w:color w:val="4F81BD" w:themeColor="accent1"/>
+        <w:sz w:val="20"/>
+        <w:szCs w:val="20"/>
+      </w:rPr>
+      <w:fldChar w:fldCharType="separate"/>
+    </w:r>
+    <w:r>
+      <w:rPr>
+        <w:rFonts w:asciiTheme="majorHAnsi" w:eastAsiaTheme="majorEastAsia" w:hAnsiTheme="majorHAnsi" w:cstheme="majorBidi"/>
+        <w:noProof/>
+        <w:color w:val="4F81BD" w:themeColor="accent1"/>
+        <w:sz w:val="20"/>
+        <w:szCs w:val="20"/>
+      </w:rPr>
+      <w:t>19.05.2016</w:t>
+    </w:r>
+    <w:r>
+      <w:rPr>
+        <w:rFonts w:asciiTheme="majorHAnsi" w:eastAsiaTheme="majorEastAsia" w:hAnsiTheme="majorHAnsi" w:cstheme="majorBidi"/>
+        <w:color w:val="4F81BD" w:themeColor="accent1"/>
+        <w:sz w:val="20"/>
+        <w:szCs w:val="20"/>
+      </w:rPr>
+      <w:fldChar w:fldCharType="end"/>
+    </w:r>
+  </w:p>
+</w:ftr>
+</file>
+
 <file path=word/footnotes.xml><?xml version="1.0" encoding="utf-8"?>
 <w:footnotes xmlns:wpc="http://schemas.microsoft.com/office/word/2010/wordprocessingCanvas" xmlns:mc="http://schemas.openxmlformats.org/markup-compatibility/2006" xmlns:o="urn:schemas-microsoft-com:office:office" xmlns:r="http://schemas.openxmlformats.org/officeDocument/2006/relationships" xmlns:m="http://schemas.openxmlformats.org/officeDocument/2006/math" xmlns:v="urn:schemas-microsoft-com:vml" xmlns:wp14="http://schemas.microsoft.com/office/word/2010/wordprocessingDrawing" xmlns:wp="http://schemas.openxmlformats.org/drawingml/2006/wordprocessingDrawing" xmlns:w10="urn:schemas-microsoft-com:office:word" xmlns:w="http://schemas.openxmlformats.org/wordprocessingml/2006/main" xmlns:w14="http://schemas.microsoft.com/office/word/2010/wordml" xmlns:wpg="http://schemas.microsoft.com/office/word/2010/wordprocessingGroup" xmlns:wpi="http://schemas.microsoft.com/office/word/2010/wordprocessingInk" xmlns:wne="http://schemas.microsoft.com/office/word/2006/wordml" xmlns:wps="http://schemas.microsoft.com/office/word/2010/wordprocessingShape" mc:Ignorable="w14 wp14">
   <w:footnote w:type="separator" w:id="-1">
@@ -1904,9 +2343,11 @@
       <w:r>
         <w:t>„</w:t>
       </w:r>
+      <w:proofErr w:type="spellStart"/>
       <w:r>
         <w:t>Highscore</w:t>
       </w:r>
+      <w:proofErr w:type="spellEnd"/>
       <w:r>
         <w:t>“</w:t>
       </w:r>
@@ -1932,8 +2373,6 @@
       <w:r>
         <w:t>ek</w:t>
       </w:r>
-      <w:bookmarkStart w:id="2" w:name="_GoBack"/>
-      <w:bookmarkEnd w:id="2"/>
       <w:r>
         <w:t xml:space="preserve">t </w:t>
       </w:r>
@@ -1957,7 +2396,15 @@
         <w:footnoteRef/>
       </w:r>
       <w:r>
-        <w:t xml:space="preserve"> Continuous Integration</w:t>
+        <w:t xml:space="preserve"> </w:t>
+      </w:r>
+      <w:proofErr w:type="spellStart"/>
+      <w:r>
+        <w:t>Continuous</w:t>
+      </w:r>
+      <w:proofErr w:type="spellEnd"/>
+      <w:r>
+        <w:t xml:space="preserve"> Integration</w:t>
       </w:r>
     </w:p>
   </w:footnote>
@@ -3024,6 +3471,80 @@
       <w:u w:val="single"/>
     </w:rPr>
   </w:style>
+  <w:style w:type="paragraph" w:styleId="Kopfzeile">
+    <w:name w:val="header"/>
+    <w:basedOn w:val="Standard"/>
+    <w:link w:val="KopfzeileZchn"/>
+    <w:uiPriority w:val="99"/>
+    <w:unhideWhenUsed/>
+    <w:rsid w:val="00485FCA"/>
+    <w:pPr>
+      <w:tabs>
+        <w:tab w:val="center" w:pos="4513"/>
+        <w:tab w:val="right" w:pos="9026"/>
+      </w:tabs>
+      <w:spacing w:after="0" w:line="240" w:lineRule="auto"/>
+    </w:pPr>
+  </w:style>
+  <w:style w:type="character" w:customStyle="1" w:styleId="KopfzeileZchn">
+    <w:name w:val="Kopfzeile Zchn"/>
+    <w:basedOn w:val="Absatz-Standardschriftart"/>
+    <w:link w:val="Kopfzeile"/>
+    <w:uiPriority w:val="99"/>
+    <w:rsid w:val="00485FCA"/>
+  </w:style>
+  <w:style w:type="paragraph" w:styleId="Fuzeile">
+    <w:name w:val="footer"/>
+    <w:basedOn w:val="Standard"/>
+    <w:link w:val="FuzeileZchn"/>
+    <w:uiPriority w:val="99"/>
+    <w:unhideWhenUsed/>
+    <w:rsid w:val="00485FCA"/>
+    <w:pPr>
+      <w:tabs>
+        <w:tab w:val="center" w:pos="4513"/>
+        <w:tab w:val="right" w:pos="9026"/>
+      </w:tabs>
+      <w:spacing w:after="0" w:line="240" w:lineRule="auto"/>
+    </w:pPr>
+  </w:style>
+  <w:style w:type="character" w:customStyle="1" w:styleId="FuzeileZchn">
+    <w:name w:val="Fußzeile Zchn"/>
+    <w:basedOn w:val="Absatz-Standardschriftart"/>
+    <w:link w:val="Fuzeile"/>
+    <w:uiPriority w:val="99"/>
+    <w:rsid w:val="00485FCA"/>
+  </w:style>
+  <w:style w:type="paragraph" w:styleId="Sprechblasentext">
+    <w:name w:val="Balloon Text"/>
+    <w:basedOn w:val="Standard"/>
+    <w:link w:val="SprechblasentextZchn"/>
+    <w:uiPriority w:val="99"/>
+    <w:semiHidden/>
+    <w:unhideWhenUsed/>
+    <w:rsid w:val="00485FCA"/>
+    <w:pPr>
+      <w:spacing w:after="0" w:line="240" w:lineRule="auto"/>
+    </w:pPr>
+    <w:rPr>
+      <w:rFonts w:ascii="Tahoma" w:hAnsi="Tahoma" w:cs="Tahoma"/>
+      <w:sz w:val="16"/>
+      <w:szCs w:val="16"/>
+    </w:rPr>
+  </w:style>
+  <w:style w:type="character" w:customStyle="1" w:styleId="SprechblasentextZchn">
+    <w:name w:val="Sprechblasentext Zchn"/>
+    <w:basedOn w:val="Absatz-Standardschriftart"/>
+    <w:link w:val="Sprechblasentext"/>
+    <w:uiPriority w:val="99"/>
+    <w:semiHidden/>
+    <w:rsid w:val="00485FCA"/>
+    <w:rPr>
+      <w:rFonts w:ascii="Tahoma" w:hAnsi="Tahoma" w:cs="Tahoma"/>
+      <w:sz w:val="16"/>
+      <w:szCs w:val="16"/>
+    </w:rPr>
+  </w:style>
 </w:styles>
 </file>
 
@@ -3528,6 +4049,80 @@
     <w:rPr>
       <w:color w:val="0000FF" w:themeColor="hyperlink"/>
       <w:u w:val="single"/>
+    </w:rPr>
+  </w:style>
+  <w:style w:type="paragraph" w:styleId="Kopfzeile">
+    <w:name w:val="header"/>
+    <w:basedOn w:val="Standard"/>
+    <w:link w:val="KopfzeileZchn"/>
+    <w:uiPriority w:val="99"/>
+    <w:unhideWhenUsed/>
+    <w:rsid w:val="00485FCA"/>
+    <w:pPr>
+      <w:tabs>
+        <w:tab w:val="center" w:pos="4513"/>
+        <w:tab w:val="right" w:pos="9026"/>
+      </w:tabs>
+      <w:spacing w:after="0" w:line="240" w:lineRule="auto"/>
+    </w:pPr>
+  </w:style>
+  <w:style w:type="character" w:customStyle="1" w:styleId="KopfzeileZchn">
+    <w:name w:val="Kopfzeile Zchn"/>
+    <w:basedOn w:val="Absatz-Standardschriftart"/>
+    <w:link w:val="Kopfzeile"/>
+    <w:uiPriority w:val="99"/>
+    <w:rsid w:val="00485FCA"/>
+  </w:style>
+  <w:style w:type="paragraph" w:styleId="Fuzeile">
+    <w:name w:val="footer"/>
+    <w:basedOn w:val="Standard"/>
+    <w:link w:val="FuzeileZchn"/>
+    <w:uiPriority w:val="99"/>
+    <w:unhideWhenUsed/>
+    <w:rsid w:val="00485FCA"/>
+    <w:pPr>
+      <w:tabs>
+        <w:tab w:val="center" w:pos="4513"/>
+        <w:tab w:val="right" w:pos="9026"/>
+      </w:tabs>
+      <w:spacing w:after="0" w:line="240" w:lineRule="auto"/>
+    </w:pPr>
+  </w:style>
+  <w:style w:type="character" w:customStyle="1" w:styleId="FuzeileZchn">
+    <w:name w:val="Fußzeile Zchn"/>
+    <w:basedOn w:val="Absatz-Standardschriftart"/>
+    <w:link w:val="Fuzeile"/>
+    <w:uiPriority w:val="99"/>
+    <w:rsid w:val="00485FCA"/>
+  </w:style>
+  <w:style w:type="paragraph" w:styleId="Sprechblasentext">
+    <w:name w:val="Balloon Text"/>
+    <w:basedOn w:val="Standard"/>
+    <w:link w:val="SprechblasentextZchn"/>
+    <w:uiPriority w:val="99"/>
+    <w:semiHidden/>
+    <w:unhideWhenUsed/>
+    <w:rsid w:val="00485FCA"/>
+    <w:pPr>
+      <w:spacing w:after="0" w:line="240" w:lineRule="auto"/>
+    </w:pPr>
+    <w:rPr>
+      <w:rFonts w:ascii="Tahoma" w:hAnsi="Tahoma" w:cs="Tahoma"/>
+      <w:sz w:val="16"/>
+      <w:szCs w:val="16"/>
+    </w:rPr>
+  </w:style>
+  <w:style w:type="character" w:customStyle="1" w:styleId="SprechblasentextZchn">
+    <w:name w:val="Sprechblasentext Zchn"/>
+    <w:basedOn w:val="Absatz-Standardschriftart"/>
+    <w:link w:val="Sprechblasentext"/>
+    <w:uiPriority w:val="99"/>
+    <w:semiHidden/>
+    <w:rsid w:val="00485FCA"/>
+    <w:rPr>
+      <w:rFonts w:ascii="Tahoma" w:hAnsi="Tahoma" w:cs="Tahoma"/>
+      <w:sz w:val="16"/>
+      <w:szCs w:val="16"/>
     </w:rPr>
   </w:style>
 </w:styles>
@@ -3823,7 +4418,7 @@
 </file>
 
 <file path=customXml/itemProps1.xml><?xml version="1.0" encoding="utf-8"?>
-<ds:datastoreItem xmlns:ds="http://schemas.openxmlformats.org/officeDocument/2006/customXml" ds:itemID="{0E33A872-094B-4E08-8E29-A60DB230BB20}">
+<ds:datastoreItem xmlns:ds="http://schemas.openxmlformats.org/officeDocument/2006/customXml" ds:itemID="{4BF606F1-5CE9-4628-BD35-F1BA6902E9E6}">
   <ds:schemaRefs>
     <ds:schemaRef ds:uri="http://schemas.openxmlformats.org/officeDocument/2006/bibliography"/>
   </ds:schemaRefs>

</xml_diff>

<commit_message>
Adjusted persistence module class uml; Fixed Anforderungsanalyse (Closes #2)
</commit_message>
<xml_diff>
--- a/Analyse/Anforderungsanalyse.docx
+++ b/Analyse/Anforderungsanalyse.docx
@@ -6,35 +6,38 @@
       <w:pPr>
         <w:pStyle w:val="Titel"/>
       </w:pPr>
-      <w:bookmarkStart w:id="0" w:name="_GoBack"/>
+      <w:r>
+        <w:t>Anforderungsanalyse</w:t>
+      </w:r>
+    </w:p>
+    <w:p>
+      <w:pPr>
+        <w:pStyle w:val="Untertitel"/>
+      </w:pPr>
+      <w:r>
+        <w:t>OOT Semesterprojekt Wer wird Millionär – Gruppe „Millionär“</w:t>
+      </w:r>
+    </w:p>
+    <w:p>
+      <w:pPr>
+        <w:pStyle w:val="berschrift1"/>
+      </w:pPr>
+      <w:r>
+        <w:t>Funktionale Anforderungen</w:t>
+      </w:r>
+    </w:p>
+    <w:p>
+      <w:pPr>
+        <w:pStyle w:val="berschrift2"/>
+      </w:pPr>
+      <w:bookmarkStart w:id="0" w:name="_Ref451760503"/>
+      <w:r>
+        <w:t>Funktion „Fragenkatalog in einer Datenbank</w:t>
+      </w:r>
+      <w:r>
+        <w:t>“</w:t>
+      </w:r>
       <w:bookmarkEnd w:id="0"/>
-      <w:r>
-        <w:t>Anforderungsanalyse</w:t>
-      </w:r>
-    </w:p>
-    <w:p>
-      <w:pPr>
-        <w:pStyle w:val="Untertitel"/>
-      </w:pPr>
-      <w:r>
-        <w:t>OOT Semesterprojekt Wer wird Millionär – Gruppe „Millionär“</w:t>
-      </w:r>
-    </w:p>
-    <w:p>
-      <w:pPr>
-        <w:pStyle w:val="berschrift1"/>
-      </w:pPr>
-      <w:r>
-        <w:t>Funktionale Anforderungen</w:t>
-      </w:r>
-    </w:p>
-    <w:p>
-      <w:pPr>
-        <w:pStyle w:val="berschrift2"/>
-      </w:pPr>
-      <w:r>
-        <w:t>Funktion „Fragen in einer Datenbank verwalten“</w:t>
-      </w:r>
     </w:p>
     <w:p>
       <w:pPr>
@@ -45,22 +48,7 @@
         </w:numPr>
       </w:pPr>
       <w:r>
-        <w:t xml:space="preserve">Die Applikation </w:t>
-      </w:r>
-      <w:r>
-        <w:t>muss dem Nutzer eine Oberfläche zur Verfügung stellen, mithilfe dessen er alle Fragen</w:t>
-      </w:r>
-      <w:r>
-        <w:t>,</w:t>
-      </w:r>
-      <w:r>
-        <w:t xml:space="preserve"> die im Spiel vorkommen</w:t>
-      </w:r>
-      <w:r>
-        <w:t>,</w:t>
-      </w:r>
-      <w:r>
-        <w:t xml:space="preserve"> einsehen und bearbeiten kann.</w:t>
+        <w:t>Alle Fragen sollen in einer zentralen Datenbank gespeichert werden.</w:t>
       </w:r>
     </w:p>
     <w:p>
@@ -72,7 +60,7 @@
         </w:numPr>
       </w:pPr>
       <w:r>
-        <w:t>Diese Funktion soll nur autorisierten Nutzern zur Verfügung stehen.</w:t>
+        <w:t>Die Fragen sollen nach ihrer Schwierigkeit sortiert werden können.</w:t>
       </w:r>
     </w:p>
     <w:p>
@@ -84,7 +72,46 @@
         </w:numPr>
       </w:pPr>
       <w:r>
-        <w:t>Die Fragen sollen in einer zentralen Datenbank gespeichert werden.</w:t>
+        <w:t>Falls keine Verbindung zu dieser Datenbank aufgebaut werden kann, soll eine lokale Datenbank (die dem Spiel beiliegt) als Ersatz verwendet werden.</w:t>
+      </w:r>
+    </w:p>
+    <w:p>
+      <w:pPr>
+        <w:pStyle w:val="Listenabsatz"/>
+        <w:numPr>
+          <w:ilvl w:val="2"/>
+          <w:numId w:val="1"/>
+        </w:numPr>
+      </w:pPr>
+      <w:r>
+        <w:t>Diese Datenbank wird nicht aktuell gehalten, sie soll dem Nutzer nur das Spielen ermöglichen.</w:t>
+      </w:r>
+    </w:p>
+    <w:p>
+      <w:pPr>
+        <w:pStyle w:val="Listenabsatz"/>
+        <w:numPr>
+          <w:ilvl w:val="0"/>
+          <w:numId w:val="1"/>
+        </w:numPr>
+      </w:pPr>
+      <w:r>
+        <w:t xml:space="preserve">Die Applikation </w:t>
+      </w:r>
+      <w:r>
+        <w:t>muss dem Nutzer eine Oberfläche zur Verfügung stellen, mithilfe dessen er alle Fragen</w:t>
+      </w:r>
+      <w:r>
+        <w:t>,</w:t>
+      </w:r>
+      <w:r>
+        <w:t xml:space="preserve"> die im Spiel vorkommen</w:t>
+      </w:r>
+      <w:r>
+        <w:t>,</w:t>
+      </w:r>
+      <w:r>
+        <w:t xml:space="preserve"> einsehen und bearbeiten kann.</w:t>
       </w:r>
     </w:p>
     <w:p>
@@ -96,7 +123,13 @@
         </w:numPr>
       </w:pPr>
       <w:r>
-        <w:t>Falls keine Verbindung zu dieser Datenbank aufgebaut werden kann (weil z.B. keine Internetverbindung vorhanden ist), soll eine lokale Datenbank, die dem Spiel beiliegt, als Ersatz verwendet werden.</w:t>
+        <w:t>Diese Funktion soll nur autorisierten Nutzern</w:t>
+      </w:r>
+      <w:r>
+        <w:t xml:space="preserve"> (Administratoren)</w:t>
+      </w:r>
+      <w:r>
+        <w:t xml:space="preserve"> zur Verfügung stehen.</w:t>
       </w:r>
     </w:p>
     <w:p>
@@ -108,19 +141,7 @@
         </w:numPr>
       </w:pPr>
       <w:r>
-        <w:t xml:space="preserve">Diese Datenbank </w:t>
-      </w:r>
-      <w:r>
-        <w:t>wird nicht aktuell gehalten</w:t>
-      </w:r>
-      <w:r>
-        <w:t xml:space="preserve">, </w:t>
-      </w:r>
-      <w:r>
-        <w:t xml:space="preserve">sie </w:t>
-      </w:r>
-      <w:r>
-        <w:t>soll dem Nutzer aber trotzdem das Spielen ermöglichen.</w:t>
+        <w:t xml:space="preserve"> Eine simple Passwort-Authentifizierung reicht hierfür.</w:t>
       </w:r>
     </w:p>
     <w:p>
@@ -132,6 +153,18 @@
         </w:numPr>
       </w:pPr>
       <w:r>
+        <w:t>Administratoren sollen nur die Fragen der zentralen Datenbank bearbeiten können (nicht der lokalen!).</w:t>
+      </w:r>
+    </w:p>
+    <w:p>
+      <w:pPr>
+        <w:pStyle w:val="Listenabsatz"/>
+        <w:numPr>
+          <w:ilvl w:val="1"/>
+          <w:numId w:val="1"/>
+        </w:numPr>
+      </w:pPr>
+      <w:r>
         <w:t>In dieser Oberfläche muss es möglich sein alle Spielrelevanten Parameter von allen Fragen zu bearbeiten:</w:t>
       </w:r>
     </w:p>
@@ -179,13 +212,25 @@
         </w:numPr>
       </w:pPr>
       <w:r>
-        <w:t xml:space="preserve">Alle Fragen, die das Spiel dem Nutzer stellt, sollen aus einer zentralen Datenbank geladen und </w:t>
-      </w:r>
-      <w:r>
-        <w:t xml:space="preserve">auch darin </w:t>
-      </w:r>
-      <w:r>
-        <w:t>verwaltet werden.</w:t>
+        <w:t xml:space="preserve">Die Fragen werden aus einer Datenbank entnommen (siehe </w:t>
+      </w:r>
+      <w:r>
+        <w:fldChar w:fldCharType="begin"/>
+      </w:r>
+      <w:r>
+        <w:instrText xml:space="preserve"> REF _Ref451760503 \h </w:instrText>
+      </w:r>
+      <w:r>
+        <w:fldChar w:fldCharType="separate"/>
+      </w:r>
+      <w:r>
+        <w:t>Funktion „Fragenkatalog in einer Datenbank“</w:t>
+      </w:r>
+      <w:r>
+        <w:fldChar w:fldCharType="end"/>
+      </w:r>
+      <w:r>
+        <w:t>)</w:t>
       </w:r>
     </w:p>
     <w:p>
@@ -197,7 +242,31 @@
         </w:numPr>
       </w:pPr>
       <w:r>
-        <w:t>Der Nutzer soll vor dem Spiel die Möglichkeit haben, eine von drei vordefinierten Schwierigkeitsstufen auszuwählen:</w:t>
+        <w:t>Die gestellten Fragen sollen progressiv in ihrer Schwierigkeit steigen.</w:t>
+      </w:r>
+    </w:p>
+    <w:p>
+      <w:pPr>
+        <w:pStyle w:val="Listenabsatz"/>
+        <w:numPr>
+          <w:ilvl w:val="1"/>
+          <w:numId w:val="2"/>
+        </w:numPr>
+      </w:pPr>
+      <w:r>
+        <w:t>Es sollen insgesamt 15 Fragen gestellt werden.</w:t>
+      </w:r>
+    </w:p>
+    <w:p>
+      <w:pPr>
+        <w:pStyle w:val="Listenabsatz"/>
+        <w:numPr>
+          <w:ilvl w:val="1"/>
+          <w:numId w:val="2"/>
+        </w:numPr>
+      </w:pPr>
+      <w:r>
+        <w:t>Wenn eine Frage gestellt wird, soll der Nutzer eine von vier Antwortmöglichkeiten auswählen können:</w:t>
       </w:r>
     </w:p>
     <w:p>
@@ -212,7 +281,61 @@
         <w:t xml:space="preserve"> </w:t>
       </w:r>
       <w:r>
-        <w:t>Leicht, Mittel, Schwer</w:t>
+        <w:t>Wenn er die richtige Antwortmöglichkeit wählt, steigt sein potentieller Gewinn in Abhängigkeit von der beantworteten Frage</w:t>
+      </w:r>
+      <w:r>
+        <w:t xml:space="preserve"> </w:t>
+      </w:r>
+      <w:r>
+        <w:t xml:space="preserve">(siehe </w:t>
+      </w:r>
+      <w:r>
+        <w:fldChar w:fldCharType="begin"/>
+      </w:r>
+      <w:r>
+        <w:instrText xml:space="preserve"> REF _Ref451426175 \h </w:instrText>
+      </w:r>
+      <w:r>
+        <w:fldChar w:fldCharType="separate"/>
+      </w:r>
+      <w:r>
+        <w:t>Checkpoints und Gewinne</w:t>
+      </w:r>
+      <w:r>
+        <w:fldChar w:fldCharType="end"/>
+      </w:r>
+      <w:r>
+        <w:t>).</w:t>
+      </w:r>
+    </w:p>
+    <w:p>
+      <w:pPr>
+        <w:pStyle w:val="Listenabsatz"/>
+        <w:numPr>
+          <w:ilvl w:val="3"/>
+          <w:numId w:val="2"/>
+        </w:numPr>
+      </w:pPr>
+      <w:r>
+        <w:t>Er hat nun die Möglichkeit seinen aktuellen Gewinn zu behalten, und sich vom  Spiel zurückzuziehen</w:t>
+      </w:r>
+      <w:r>
+        <w:t>.</w:t>
+      </w:r>
+    </w:p>
+    <w:p>
+      <w:pPr>
+        <w:pStyle w:val="Listenabsatz"/>
+        <w:numPr>
+          <w:ilvl w:val="3"/>
+          <w:numId w:val="2"/>
+        </w:numPr>
+      </w:pPr>
+      <w:r>
+        <w:t>Wenn er von dieser Funktion nicht Gebrauch macht, wird die nächste Frage gestellt</w:t>
+      </w:r>
+      <w:r>
+        <w:t>.</w:t>
       </w:r>
     </w:p>
     <w:p>
@@ -227,10 +350,40 @@
         <w:t xml:space="preserve"> </w:t>
       </w:r>
       <w:r>
-        <w:t>Diese Einstellung beeinflusst die Schwierigkeit der gestellten Fragen</w:t>
-      </w:r>
-      <w:r>
-        <w:t>.</w:t>
+        <w:t>Wenn er die falsche Antwortmöglichke</w:t>
+      </w:r>
+      <w:r>
+        <w:t>it wählt, gewinnt er den Betrag</w:t>
+      </w:r>
+      <w:r>
+        <w:t xml:space="preserve"> seines zuletzt erreichten Checkpoints</w:t>
+      </w:r>
+      <w:r>
+        <w:t xml:space="preserve"> (</w:t>
+      </w:r>
+      <w:r>
+        <w:t xml:space="preserve">siehe </w:t>
+      </w:r>
+      <w:r>
+        <w:fldChar w:fldCharType="begin"/>
+      </w:r>
+      <w:r>
+        <w:instrText xml:space="preserve"> REF _Ref451426175 \h </w:instrText>
+      </w:r>
+      <w:r>
+        <w:fldChar w:fldCharType="separate"/>
+      </w:r>
+      <w:r>
+        <w:t>Checkpoints und Gewinne</w:t>
+      </w:r>
+      <w:r>
+        <w:fldChar w:fldCharType="end"/>
+      </w:r>
+      <w:r>
+        <w:t>)</w:t>
+      </w:r>
+      <w:r>
+        <w:t xml:space="preserve"> und es werden keine weiteren Fragen gestellt.</w:t>
       </w:r>
     </w:p>
     <w:p>
@@ -242,25 +395,28 @@
         </w:numPr>
       </w:pPr>
       <w:r>
-        <w:t>Die gestellten Fragen sollen progressiv in ihrer Schwierigkeit steigen.</w:t>
-      </w:r>
-    </w:p>
-    <w:p>
-      <w:pPr>
-        <w:pStyle w:val="Listenabsatz"/>
-        <w:numPr>
-          <w:ilvl w:val="2"/>
-          <w:numId w:val="2"/>
-        </w:numPr>
-      </w:pPr>
-      <w:r>
-        <w:t xml:space="preserve"> </w:t>
-      </w:r>
-      <w:r>
-        <w:t xml:space="preserve">Die gewählte Schwierigkeit </w:t>
-      </w:r>
-      <w:r>
-        <w:t>beeinflusst diese Wachstumsrate – bei höherer Schwierigkeit, werden früher schwerere Fragen gestellt.</w:t>
+        <w:t>Immer wenn eine Frage gestellt wird, soll der Benutzer die Möglichkeit haben, einen von drei Jokern zu verwenden</w:t>
+      </w:r>
+      <w:r>
+        <w:t xml:space="preserve"> (siehe </w:t>
+      </w:r>
+      <w:r>
+        <w:fldChar w:fldCharType="begin"/>
+      </w:r>
+      <w:r>
+        <w:instrText xml:space="preserve"> REF _Ref451425705 \h </w:instrText>
+      </w:r>
+      <w:r>
+        <w:fldChar w:fldCharType="separate"/>
+      </w:r>
+      <w:r>
+        <w:t>Funktion „Joker“</w:t>
+      </w:r>
+      <w:r>
+        <w:fldChar w:fldCharType="end"/>
+      </w:r>
+      <w:r>
+        <w:t>).</w:t>
       </w:r>
     </w:p>
     <w:p>
@@ -272,181 +428,7 @@
         </w:numPr>
       </w:pPr>
       <w:r>
-        <w:t>Es sollen insgesamt 15 Fragen gestellt werden.</w:t>
-      </w:r>
-    </w:p>
-    <w:p>
-      <w:pPr>
-        <w:pStyle w:val="Listenabsatz"/>
-        <w:numPr>
-          <w:ilvl w:val="1"/>
-          <w:numId w:val="2"/>
-        </w:numPr>
-      </w:pPr>
-      <w:r>
-        <w:t>Wenn eine Frage gestellt wird, soll der Nutzer eine von vier Antwortmöglichkeiten auswählen können:</w:t>
-      </w:r>
-    </w:p>
-    <w:p>
-      <w:pPr>
-        <w:pStyle w:val="Listenabsatz"/>
-        <w:numPr>
-          <w:ilvl w:val="2"/>
-          <w:numId w:val="2"/>
-        </w:numPr>
-      </w:pPr>
-      <w:r>
-        <w:t xml:space="preserve"> </w:t>
-      </w:r>
-      <w:r>
-        <w:t>Wenn er die richtige Antwortmöglichkeit wählt, steigt sein potentieller Gewinn in Abhängigkeit von der beantworteten Frage</w:t>
-      </w:r>
-      <w:r>
-        <w:t xml:space="preserve"> </w:t>
-      </w:r>
-      <w:r>
-        <w:t xml:space="preserve">(siehe </w:t>
-      </w:r>
-      <w:r>
-        <w:fldChar w:fldCharType="begin"/>
-      </w:r>
-      <w:r>
-        <w:instrText xml:space="preserve"> REF _Ref451426175 \h </w:instrText>
-      </w:r>
-      <w:r>
-        <w:fldChar w:fldCharType="separate"/>
-      </w:r>
-      <w:r>
-        <w:t>Checkpoints und Gewinne</w:t>
-      </w:r>
-      <w:r>
-        <w:fldChar w:fldCharType="end"/>
-      </w:r>
-      <w:r>
-        <w:t>).</w:t>
-      </w:r>
-    </w:p>
-    <w:p>
-      <w:pPr>
-        <w:pStyle w:val="Listenabsatz"/>
-        <w:numPr>
-          <w:ilvl w:val="3"/>
-          <w:numId w:val="2"/>
-        </w:numPr>
-      </w:pPr>
-      <w:r>
-        <w:t>Er hat nun die Möglichkeit seinen aktuellen Gewinn zu behalten, und sich vom  Spiel zurückzuziehen</w:t>
-      </w:r>
-      <w:r>
-        <w:t>.</w:t>
-      </w:r>
-    </w:p>
-    <w:p>
-      <w:pPr>
-        <w:pStyle w:val="Listenabsatz"/>
-        <w:numPr>
-          <w:ilvl w:val="3"/>
-          <w:numId w:val="2"/>
-        </w:numPr>
-      </w:pPr>
-      <w:r>
-        <w:t>Wenn er von dieser Funktion nicht Gebrauch macht, wird die nächste Frage gestellt</w:t>
-      </w:r>
-      <w:r>
-        <w:t>.</w:t>
-      </w:r>
-    </w:p>
-    <w:p>
-      <w:pPr>
-        <w:pStyle w:val="Listenabsatz"/>
-        <w:numPr>
-          <w:ilvl w:val="2"/>
-          <w:numId w:val="2"/>
-        </w:numPr>
-      </w:pPr>
-      <w:r>
-        <w:t xml:space="preserve"> </w:t>
-      </w:r>
-      <w:r>
-        <w:t>Wenn er die falsche Antwortmöglichke</w:t>
-      </w:r>
-      <w:r>
-        <w:t>it wählt, gewinnt er den Betrag</w:t>
-      </w:r>
-      <w:r>
-        <w:t xml:space="preserve"> seines zuletzt erreichten Checkpoints</w:t>
-      </w:r>
-      <w:r>
-        <w:t xml:space="preserve"> (</w:t>
-      </w:r>
-      <w:r>
-        <w:t xml:space="preserve">siehe </w:t>
-      </w:r>
-      <w:r>
-        <w:fldChar w:fldCharType="begin"/>
-      </w:r>
-      <w:r>
-        <w:instrText xml:space="preserve"> REF _Ref451426175 \h </w:instrText>
-      </w:r>
-      <w:r>
-        <w:fldChar w:fldCharType="separate"/>
-      </w:r>
-      <w:r>
-        <w:t>Checkpoints und Gewinne</w:t>
-      </w:r>
-      <w:r>
-        <w:fldChar w:fldCharType="end"/>
-      </w:r>
-      <w:r>
-        <w:t>)</w:t>
-      </w:r>
-      <w:r>
-        <w:t xml:space="preserve"> und es werden keine weiteren Fragen gestellt.</w:t>
-      </w:r>
-    </w:p>
-    <w:p>
-      <w:pPr>
-        <w:pStyle w:val="Listenabsatz"/>
-        <w:numPr>
-          <w:ilvl w:val="1"/>
-          <w:numId w:val="2"/>
-        </w:numPr>
-      </w:pPr>
-      <w:r>
         <w:lastRenderedPageBreak/>
-        <w:t>Immer wenn eine Frage gestellt wird, soll der Benutzer die Möglichkeit haben, einen von drei Jokern zu verwenden</w:t>
-      </w:r>
-      <w:r>
-        <w:t xml:space="preserve"> (siehe </w:t>
-      </w:r>
-      <w:r>
-        <w:fldChar w:fldCharType="begin"/>
-      </w:r>
-      <w:r>
-        <w:instrText xml:space="preserve"> REF _Ref451425705 \h </w:instrText>
-      </w:r>
-      <w:r>
-        <w:fldChar w:fldCharType="separate"/>
-      </w:r>
-      <w:r>
-        <w:t>Funktion „Joker“</w:t>
-      </w:r>
-      <w:r>
-        <w:fldChar w:fldCharType="end"/>
-      </w:r>
-      <w:r>
-        <w:t>).</w:t>
-      </w:r>
-    </w:p>
-    <w:p>
-      <w:pPr>
-        <w:pStyle w:val="Listenabsatz"/>
-        <w:numPr>
-          <w:ilvl w:val="1"/>
-          <w:numId w:val="2"/>
-        </w:numPr>
-      </w:pPr>
-      <w:r>
         <w:t xml:space="preserve">Wenn das Spiel endet (weil alle Fragen beantwortet wurden oder der Spieler verliert), soll der Nutzer dazu in der Lage sein, seinen Gewinn als </w:t>
       </w:r>
       <w:proofErr w:type="spellStart"/>
@@ -522,6 +504,15 @@
       <w:r>
         <w:t xml:space="preserve"> Der Gewinn soll nicht tatsächlich ausgezahlt werden.</w:t>
       </w:r>
+      <w:r>
+        <w:t xml:space="preserve">  </w:t>
+      </w:r>
+      <w:r>
+        <w:rPr>
+          <w:rFonts w:ascii="Arial" w:hAnsi="Arial" w:cs="Arial"/>
+        </w:rPr>
+        <w:t>☺</w:t>
+      </w:r>
     </w:p>
     <w:p>
       <w:pPr>
@@ -563,7 +554,13 @@
       </w:r>
       <w:proofErr w:type="spellEnd"/>
       <w:r>
-        <w:t xml:space="preserve"> werden aus der</w:t>
+        <w:t xml:space="preserve"> werden </w:t>
+      </w:r>
+      <w:r>
+        <w:t xml:space="preserve">(nur) </w:t>
+      </w:r>
+      <w:r>
+        <w:t>aus der</w:t>
       </w:r>
       <w:r>
         <w:t xml:space="preserve"> zentralen</w:t>
@@ -1301,7 +1298,10 @@
         <w:footnoteReference w:id="3"/>
       </w:r>
       <w:r>
-        <w:t xml:space="preserve"> automatisch ein neuer </w:t>
+        <w:t xml:space="preserve"> automatisch ein</w:t>
+      </w:r>
+      <w:r>
+        <w:t xml:space="preserve"> neuer </w:t>
       </w:r>
       <w:proofErr w:type="spellStart"/>
       <w:r>
@@ -1309,7 +1309,59 @@
       </w:r>
       <w:proofErr w:type="spellEnd"/>
       <w:r>
-        <w:t xml:space="preserve"> Prozess gestartet. Dabei werden auch alle Unit Tests automatisch ausgeführt.</w:t>
+        <w:t xml:space="preserve"> Prozess gestartet.</w:t>
+      </w:r>
+    </w:p>
+    <w:p>
+      <w:pPr>
+        <w:pStyle w:val="Listenabsatz"/>
+        <w:numPr>
+          <w:ilvl w:val="3"/>
+          <w:numId w:val="6"/>
+        </w:numPr>
+      </w:pPr>
+      <w:r>
+        <w:t>Dabei werden auch alle Unit Tests automatisch ausgeführt.</w:t>
+      </w:r>
+    </w:p>
+    <w:p>
+      <w:pPr>
+        <w:pStyle w:val="Listenabsatz"/>
+        <w:numPr>
+          <w:ilvl w:val="3"/>
+          <w:numId w:val="6"/>
+        </w:numPr>
+      </w:pPr>
+      <w:r>
+        <w:t xml:space="preserve">Sollte der </w:t>
+      </w:r>
+      <w:proofErr w:type="spellStart"/>
+      <w:r>
+        <w:t>Build</w:t>
+      </w:r>
+      <w:proofErr w:type="spellEnd"/>
+      <w:r>
+        <w:t xml:space="preserve"> fehlschlagen, wird automatisch eine E-Mail Benachrichtigung an den </w:t>
+      </w:r>
+      <w:r>
+        <w:t>V</w:t>
+      </w:r>
+      <w:r>
+        <w:t>erantwortlichen</w:t>
+      </w:r>
+      <w:r>
+        <w:t xml:space="preserve"> (Autor des </w:t>
+      </w:r>
+      <w:proofErr w:type="spellStart"/>
+      <w:r>
+        <w:t>Commits</w:t>
+      </w:r>
+      <w:proofErr w:type="spellEnd"/>
+      <w:r>
+        <w:t xml:space="preserve">) </w:t>
+      </w:r>
+      <w:r>
+        <w:t xml:space="preserve"> geschickt.</w:t>
       </w:r>
     </w:p>
     <w:p>
@@ -1321,15 +1373,27 @@
         </w:numPr>
       </w:pPr>
       <w:r>
-        <w:t>Alle Dokumente werden in .</w:t>
+        <w:t>Alle</w:t>
+      </w:r>
+      <w:r>
+        <w:t xml:space="preserve"> Diagramme und</w:t>
+      </w:r>
+      <w:r>
+        <w:t xml:space="preserve"> Dokumente </w:t>
+      </w:r>
+      <w:r>
+        <w:t>sollen wahlweise als .</w:t>
       </w:r>
       <w:proofErr w:type="spellStart"/>
       <w:r>
-        <w:t>docx</w:t>
+        <w:t>jpeg</w:t>
       </w:r>
       <w:proofErr w:type="spellEnd"/>
       <w:r>
-        <w:t xml:space="preserve"> und .</w:t>
+        <w:t xml:space="preserve"> </w:t>
+      </w:r>
+      <w:r>
+        <w:t>oder .</w:t>
       </w:r>
       <w:proofErr w:type="spellStart"/>
       <w:r>
@@ -1337,7 +1401,13 @@
       </w:r>
       <w:proofErr w:type="spellEnd"/>
       <w:r>
-        <w:t xml:space="preserve"> Format gespeichert.</w:t>
+        <w:t xml:space="preserve"> exportier</w:t>
+      </w:r>
+      <w:r>
+        <w:t>t</w:t>
+      </w:r>
+      <w:r>
+        <w:t xml:space="preserve"> werden.</w:t>
       </w:r>
     </w:p>
     <w:p>
@@ -1349,23 +1419,13 @@
         </w:numPr>
       </w:pPr>
       <w:r>
-        <w:t xml:space="preserve">Alle UML Diagramme werden mittels </w:t>
-      </w:r>
-      <w:proofErr w:type="spellStart"/>
-      <w:r>
-        <w:t>StarUML</w:t>
-      </w:r>
-      <w:proofErr w:type="spellEnd"/>
-      <w:r>
-        <w:t xml:space="preserve"> erstellt und als .</w:t>
-      </w:r>
-      <w:proofErr w:type="spellStart"/>
-      <w:r>
-        <w:t>jpeg</w:t>
-      </w:r>
-      <w:proofErr w:type="spellEnd"/>
-      <w:r>
-        <w:t xml:space="preserve"> exportiert.</w:t>
+        <w:t>Zu erstellende</w:t>
+      </w:r>
+      <w:r>
+        <w:t xml:space="preserve"> Artefakte sind</w:t>
+      </w:r>
+      <w:r>
+        <w:t>:</w:t>
       </w:r>
     </w:p>
     <w:p>
@@ -1380,115 +1440,117 @@
         <w:t xml:space="preserve"> </w:t>
       </w:r>
       <w:r>
-        <w:tab/>
-      </w:r>
-      <w:r>
-        <w:t>Zu erstellende</w:t>
-      </w:r>
-      <w:r>
-        <w:t xml:space="preserve"> Artefakte sind</w:t>
-      </w:r>
-      <w:r>
-        <w:t>:</w:t>
-      </w:r>
-    </w:p>
-    <w:p>
-      <w:pPr>
-        <w:pStyle w:val="Listenabsatz"/>
-        <w:numPr>
-          <w:ilvl w:val="3"/>
+        <w:t>Anforderungsanalyse</w:t>
+      </w:r>
+      <w:bookmarkStart w:id="3" w:name="_GoBack"/>
+      <w:bookmarkEnd w:id="3"/>
+    </w:p>
+    <w:p>
+      <w:pPr>
+        <w:pStyle w:val="Listenabsatz"/>
+        <w:numPr>
+          <w:ilvl w:val="2"/>
           <w:numId w:val="6"/>
         </w:numPr>
       </w:pPr>
       <w:r>
-        <w:t>Anforderungsanalyse</w:t>
-      </w:r>
-    </w:p>
-    <w:p>
-      <w:pPr>
-        <w:pStyle w:val="Listenabsatz"/>
-        <w:numPr>
-          <w:ilvl w:val="3"/>
+        <w:t xml:space="preserve"> </w:t>
+      </w:r>
+      <w:proofErr w:type="spellStart"/>
+      <w:r>
+        <w:t>Use</w:t>
+      </w:r>
+      <w:proofErr w:type="spellEnd"/>
+      <w:r>
+        <w:t>-Case-Diagramm(e)</w:t>
+      </w:r>
+    </w:p>
+    <w:p>
+      <w:pPr>
+        <w:pStyle w:val="Listenabsatz"/>
+        <w:numPr>
+          <w:ilvl w:val="2"/>
           <w:numId w:val="6"/>
         </w:numPr>
       </w:pPr>
-      <w:proofErr w:type="spellStart"/>
-      <w:r>
-        <w:t>Use</w:t>
-      </w:r>
-      <w:proofErr w:type="spellEnd"/>
-      <w:r>
-        <w:t>-Case-Diagramm(e)</w:t>
-      </w:r>
-    </w:p>
-    <w:p>
-      <w:pPr>
-        <w:pStyle w:val="Listenabsatz"/>
-        <w:numPr>
-          <w:ilvl w:val="3"/>
+      <w:r>
+        <w:t xml:space="preserve"> </w:t>
+      </w:r>
+      <w:r>
+        <w:t>Aktivitätsdiagramm(e)</w:t>
+      </w:r>
+    </w:p>
+    <w:p>
+      <w:pPr>
+        <w:pStyle w:val="Listenabsatz"/>
+        <w:numPr>
+          <w:ilvl w:val="2"/>
           <w:numId w:val="6"/>
         </w:numPr>
       </w:pPr>
       <w:r>
-        <w:t>Aktivitätsdiagramm(e)</w:t>
-      </w:r>
-    </w:p>
-    <w:p>
-      <w:pPr>
-        <w:pStyle w:val="Listenabsatz"/>
-        <w:numPr>
-          <w:ilvl w:val="3"/>
+        <w:t xml:space="preserve"> </w:t>
+      </w:r>
+      <w:r>
+        <w:t>Sequenzdiagramm(e)</w:t>
+      </w:r>
+    </w:p>
+    <w:p>
+      <w:pPr>
+        <w:pStyle w:val="Listenabsatz"/>
+        <w:numPr>
+          <w:ilvl w:val="2"/>
           <w:numId w:val="6"/>
         </w:numPr>
       </w:pPr>
       <w:r>
-        <w:t>Sequenzdiagramm(e)</w:t>
-      </w:r>
-    </w:p>
-    <w:p>
-      <w:pPr>
-        <w:pStyle w:val="Listenabsatz"/>
-        <w:numPr>
-          <w:ilvl w:val="3"/>
+        <w:t xml:space="preserve"> </w:t>
+      </w:r>
+      <w:r>
+        <w:t>Klassendiagramm(e)</w:t>
+      </w:r>
+    </w:p>
+    <w:p>
+      <w:pPr>
+        <w:pStyle w:val="Listenabsatz"/>
+        <w:numPr>
+          <w:ilvl w:val="2"/>
           <w:numId w:val="6"/>
         </w:numPr>
       </w:pPr>
       <w:r>
-        <w:t>Klassendiagramm(e)</w:t>
-      </w:r>
-    </w:p>
-    <w:p>
-      <w:pPr>
-        <w:pStyle w:val="Listenabsatz"/>
-        <w:numPr>
-          <w:ilvl w:val="3"/>
+        <w:t xml:space="preserve"> </w:t>
+      </w:r>
+      <w:r>
+        <w:t>Testreports und schriftliche Testprozeduren</w:t>
+      </w:r>
+    </w:p>
+    <w:p>
+      <w:pPr>
+        <w:pStyle w:val="Listenabsatz"/>
+        <w:numPr>
+          <w:ilvl w:val="2"/>
           <w:numId w:val="6"/>
         </w:numPr>
       </w:pPr>
       <w:r>
-        <w:t>Testreports und schriftliche Testprozeduren</w:t>
-      </w:r>
-    </w:p>
-    <w:p>
-      <w:pPr>
-        <w:pStyle w:val="Listenabsatz"/>
-        <w:numPr>
-          <w:ilvl w:val="3"/>
+        <w:t xml:space="preserve"> </w:t>
+      </w:r>
+      <w:r>
+        <w:t>Installations-, ggf. Konfigurations- und Startanleitung</w:t>
+      </w:r>
+    </w:p>
+    <w:p>
+      <w:pPr>
+        <w:pStyle w:val="Listenabsatz"/>
+        <w:numPr>
+          <w:ilvl w:val="2"/>
           <w:numId w:val="6"/>
         </w:numPr>
       </w:pPr>
       <w:r>
-        <w:t>Installations-, ggf. Konfigurations- und Startanleitung</w:t>
-      </w:r>
-    </w:p>
-    <w:p>
-      <w:pPr>
-        <w:pStyle w:val="Listenabsatz"/>
-        <w:numPr>
-          <w:ilvl w:val="3"/>
-          <w:numId w:val="6"/>
-        </w:numPr>
-      </w:pPr>
+        <w:t xml:space="preserve"> </w:t>
+      </w:r>
       <w:r>
         <w:t>Lauffähiges Programm</w:t>
       </w:r>
@@ -1521,11 +1583,11 @@
       <w:pPr>
         <w:pStyle w:val="berschrift2"/>
       </w:pPr>
-      <w:bookmarkStart w:id="3" w:name="_Ref451426175"/>
+      <w:bookmarkStart w:id="4" w:name="_Ref451426175"/>
       <w:r>
         <w:t>Checkpoints und Gewinne</w:t>
       </w:r>
-      <w:bookmarkEnd w:id="3"/>
+      <w:bookmarkEnd w:id="4"/>
     </w:p>
     <w:p>
       <w:r>
@@ -2224,7 +2286,7 @@
         <w:sz w:val="20"/>
         <w:szCs w:val="20"/>
       </w:rPr>
-      <w:t>2</w:t>
+      <w:t>3</w:t>
     </w:r>
     <w:r>
       <w:rPr>
@@ -2289,7 +2351,7 @@
         <w:sz w:val="20"/>
         <w:szCs w:val="20"/>
       </w:rPr>
-      <w:t>19.05.2016</w:t>
+      <w:t>23.05.2016</w:t>
     </w:r>
     <w:r>
       <w:rPr>
@@ -4418,7 +4480,7 @@
 </file>
 
 <file path=customXml/itemProps1.xml><?xml version="1.0" encoding="utf-8"?>
-<ds:datastoreItem xmlns:ds="http://schemas.openxmlformats.org/officeDocument/2006/customXml" ds:itemID="{4BF606F1-5CE9-4628-BD35-F1BA6902E9E6}">
+<ds:datastoreItem xmlns:ds="http://schemas.openxmlformats.org/officeDocument/2006/customXml" ds:itemID="{DCC86637-FA52-4C11-A071-37B5AC28AB80}">
   <ds:schemaRefs>
     <ds:schemaRef ds:uri="http://schemas.openxmlformats.org/officeDocument/2006/bibliography"/>
   </ds:schemaRefs>

</xml_diff>

<commit_message>
Exported Anforderungsanalyse to PDF
</commit_message>
<xml_diff>
--- a/Analyse/Anforderungsanalyse.docx
+++ b/Analyse/Anforderungsanalyse.docx
@@ -6,6 +6,8 @@
       <w:pPr>
         <w:pStyle w:val="Titel"/>
       </w:pPr>
+      <w:bookmarkStart w:id="0" w:name="_GoBack"/>
+      <w:bookmarkEnd w:id="0"/>
       <w:r>
         <w:t>Anforderungsanalyse</w:t>
       </w:r>
@@ -30,14 +32,14 @@
       <w:pPr>
         <w:pStyle w:val="berschrift2"/>
       </w:pPr>
-      <w:bookmarkStart w:id="0" w:name="_Ref451760503"/>
+      <w:bookmarkStart w:id="1" w:name="_Ref451760503"/>
       <w:r>
         <w:t>Funktion „Fragenkatalog in einer Datenbank</w:t>
       </w:r>
       <w:r>
         <w:t>“</w:t>
       </w:r>
-      <w:bookmarkEnd w:id="0"/>
+      <w:bookmarkEnd w:id="1"/>
     </w:p>
     <w:p>
       <w:pPr>
@@ -573,7 +575,7 @@
       <w:pPr>
         <w:pStyle w:val="berschrift2"/>
       </w:pPr>
-      <w:bookmarkStart w:id="1" w:name="_Ref451425167"/>
+      <w:bookmarkStart w:id="2" w:name="_Ref451425167"/>
       <w:r>
         <w:t>Funktion „</w:t>
       </w:r>
@@ -585,7 +587,7 @@
       <w:r>
         <w:t>“</w:t>
       </w:r>
-      <w:bookmarkEnd w:id="1"/>
+      <w:bookmarkEnd w:id="2"/>
     </w:p>
     <w:p>
       <w:pPr>
@@ -687,11 +689,11 @@
       <w:pPr>
         <w:pStyle w:val="berschrift2"/>
       </w:pPr>
-      <w:bookmarkStart w:id="2" w:name="_Ref451425705"/>
+      <w:bookmarkStart w:id="3" w:name="_Ref451425705"/>
       <w:r>
         <w:t>Funktion „Joker“</w:t>
       </w:r>
-      <w:bookmarkEnd w:id="2"/>
+      <w:bookmarkEnd w:id="3"/>
     </w:p>
     <w:p>
       <w:pPr>
@@ -1442,8 +1444,6 @@
       <w:r>
         <w:t>Anforderungsanalyse</w:t>
       </w:r>
-      <w:bookmarkStart w:id="3" w:name="_GoBack"/>
-      <w:bookmarkEnd w:id="3"/>
     </w:p>
     <w:p>
       <w:pPr>
@@ -2159,7 +2159,7 @@
       <mc:AlternateContent>
         <mc:Choice Requires="wps">
           <w:drawing>
-            <wp:anchor distT="0" distB="0" distL="114300" distR="114300" simplePos="0" relativeHeight="251659264" behindDoc="0" locked="0" layoutInCell="1" allowOverlap="1" wp14:anchorId="1BFB1781" wp14:editId="0AC17D58">
+            <wp:anchor distT="0" distB="0" distL="114300" distR="114300" simplePos="0" relativeHeight="251659264" behindDoc="0" locked="0" layoutInCell="1" allowOverlap="1" wp14:anchorId="4B8EF1A2" wp14:editId="45D8ABF8">
               <wp:simplePos x="0" y="0"/>
               <wp:positionH relativeFrom="page">
                 <wp:align>center</wp:align>
@@ -2286,7 +2286,7 @@
         <w:sz w:val="20"/>
         <w:szCs w:val="20"/>
       </w:rPr>
-      <w:t>3</w:t>
+      <w:t>2</w:t>
     </w:r>
     <w:r>
       <w:rPr>
@@ -4480,7 +4480,7 @@
 </file>
 
 <file path=customXml/itemProps1.xml><?xml version="1.0" encoding="utf-8"?>
-<ds:datastoreItem xmlns:ds="http://schemas.openxmlformats.org/officeDocument/2006/customXml" ds:itemID="{DCC86637-FA52-4C11-A071-37B5AC28AB80}">
+<ds:datastoreItem xmlns:ds="http://schemas.openxmlformats.org/officeDocument/2006/customXml" ds:itemID="{14438AF6-6660-4B3D-8388-8E3DE5FF6E4F}">
   <ds:schemaRefs>
     <ds:schemaRef ds:uri="http://schemas.openxmlformats.org/officeDocument/2006/bibliography"/>
   </ds:schemaRefs>

</xml_diff>

<commit_message>
Anforderungsanalyse: Choose name at the start of the game
</commit_message>
<xml_diff>
--- a/Analyse/Anforderungsanalyse.docx
+++ b/Analyse/Anforderungsanalyse.docx
@@ -266,6 +266,18 @@
         </w:numPr>
       </w:pPr>
       <w:r>
+        <w:t>Zu Beginn des Spiels legt der Spieler seinen Namen fest.</w:t>
+      </w:r>
+    </w:p>
+    <w:p>
+      <w:pPr>
+        <w:pStyle w:val="Listenabsatz"/>
+        <w:numPr>
+          <w:ilvl w:val="1"/>
+          <w:numId w:val="2"/>
+        </w:numPr>
+      </w:pPr>
+      <w:r>
         <w:t>Wenn eine Frage gestellt wird, soll der Nutzer eine von vier Antwortmöglichkeiten auswählen können:</w:t>
       </w:r>
     </w:p>
@@ -305,7 +317,7 @@
         <w:fldChar w:fldCharType="end"/>
       </w:r>
       <w:r>
-        <w:t>).</w:t>
+        <w:t>) und die nächste Frage wird gestellt.</w:t>
       </w:r>
     </w:p>
     <w:p>
@@ -362,12 +374,7 @@
         </w:numPr>
       </w:pPr>
       <w:r>
-        <w:t xml:space="preserve"> Alternativ hat der Spieler auch die Möglichkeit s</w:t>
-      </w:r>
-      <w:bookmarkStart w:id="1" w:name="_GoBack"/>
-      <w:bookmarkEnd w:id="1"/>
-      <w:r>
-        <w:t>einen aktuellen Gewinn zu behalten, und sich vom Spiel zurückzuziehen.</w:t>
+        <w:t xml:space="preserve"> Alternativ hat der Spieler auch die Möglichkeit seinen aktuellen Gewinn zu behalten, und sich vom Spiel zurückzuziehen.</w:t>
       </w:r>
     </w:p>
     <w:p>
@@ -413,13 +420,8 @@
       </w:pPr>
       <w:r>
         <w:lastRenderedPageBreak/>
-        <w:t xml:space="preserve">Wenn das Spiel endet (weil alle Fragen beantwortet wurden oder der Spieler verliert), soll der Nutzer dazu in der Lage sein, seinen Gewinn als </w:t>
-      </w:r>
-      <w:proofErr w:type="spellStart"/>
-      <w:r>
-        <w:t>Highscore</w:t>
-      </w:r>
-      <w:proofErr w:type="spellEnd"/>
+        <w:t>Wenn das Spiel endet (weil alle Fragen beantwortet wurden oder der Spieler verliert), soll der Nutzer dazu in der Lage sein, seinen Gewinn als Highscore</w:t>
+      </w:r>
       <w:r>
         <w:rPr>
           <w:rStyle w:val="Funotenzeichen"/>
@@ -442,15 +444,7 @@
         <w:fldChar w:fldCharType="separate"/>
       </w:r>
       <w:r>
-        <w:t>Funktion „</w:t>
-      </w:r>
-      <w:proofErr w:type="spellStart"/>
-      <w:r>
-        <w:t>Highscores</w:t>
-      </w:r>
-      <w:proofErr w:type="spellEnd"/>
-      <w:r>
-        <w:t>“</w:t>
+        <w:t>Funktion „Highscores“</w:t>
       </w:r>
       <w:r>
         <w:fldChar w:fldCharType="end"/>
@@ -460,21 +454,6 @@
       </w:r>
       <w:r>
         <w:t>.</w:t>
-      </w:r>
-    </w:p>
-    <w:p>
-      <w:pPr>
-        <w:pStyle w:val="Listenabsatz"/>
-        <w:numPr>
-          <w:ilvl w:val="2"/>
-          <w:numId w:val="2"/>
-        </w:numPr>
-      </w:pPr>
-      <w:r>
-        <w:t xml:space="preserve"> </w:t>
-      </w:r>
-      <w:r>
-        <w:t>Der Spieler hat hier die Möglichkeit, seinen Namen festzulegen.</w:t>
       </w:r>
     </w:p>
     <w:p>
@@ -507,15 +486,7 @@
         </w:numPr>
       </w:pPr>
       <w:r>
-        <w:t xml:space="preserve">Anschließend sollen die besten </w:t>
-      </w:r>
-      <w:proofErr w:type="spellStart"/>
-      <w:r>
-        <w:t>Highscores</w:t>
-      </w:r>
-      <w:proofErr w:type="spellEnd"/>
-      <w:r>
-        <w:t xml:space="preserve"> in einer Oberfläche angezeigt werden.</w:t>
+        <w:t>Anschließend sollen die besten Highscores in einer Oberfläche angezeigt werden.</w:t>
       </w:r>
     </w:p>
     <w:p>
@@ -530,15 +501,7 @@
         <w:t xml:space="preserve"> </w:t>
       </w:r>
       <w:r>
-        <w:t xml:space="preserve">Diese </w:t>
-      </w:r>
-      <w:proofErr w:type="spellStart"/>
-      <w:r>
-        <w:t>Highscores</w:t>
-      </w:r>
-      <w:proofErr w:type="spellEnd"/>
-      <w:r>
-        <w:t xml:space="preserve"> werden </w:t>
+        <w:t xml:space="preserve">Diese Highscores werden </w:t>
       </w:r>
       <w:r>
         <w:t xml:space="preserve">(nur) </w:t>
@@ -557,19 +520,11 @@
       <w:pPr>
         <w:pStyle w:val="berschrift2"/>
       </w:pPr>
-      <w:bookmarkStart w:id="2" w:name="_Ref451425167"/>
-      <w:r>
-        <w:t>Funktion „</w:t>
-      </w:r>
-      <w:proofErr w:type="spellStart"/>
-      <w:r>
-        <w:t>Highscores</w:t>
-      </w:r>
-      <w:proofErr w:type="spellEnd"/>
-      <w:r>
-        <w:t>“</w:t>
-      </w:r>
-      <w:bookmarkEnd w:id="2"/>
+      <w:bookmarkStart w:id="1" w:name="_Ref451425167"/>
+      <w:r>
+        <w:t>Funktion „Highscores“</w:t>
+      </w:r>
+      <w:bookmarkEnd w:id="1"/>
     </w:p>
     <w:p>
       <w:pPr>
@@ -580,15 +535,7 @@
         </w:numPr>
       </w:pPr>
       <w:r>
-        <w:t>Die Applikation muss es dem Nutzer erlauben, seine erreichten Gewinne („</w:t>
-      </w:r>
-      <w:proofErr w:type="spellStart"/>
-      <w:r>
-        <w:t>Highscores</w:t>
-      </w:r>
-      <w:proofErr w:type="spellEnd"/>
-      <w:r>
-        <w:t>“) zu speichern</w:t>
+        <w:t>Die Applikation muss es dem Nutzer erlauben, seine erreichten Gewinne („Highscores“) zu speichern</w:t>
       </w:r>
       <w:r>
         <w:t xml:space="preserve"> und mit anderen Nutzern zu vergleichen</w:t>
@@ -608,16 +555,19 @@
       <w:r>
         <w:t xml:space="preserve">Diese </w:t>
       </w:r>
-      <w:proofErr w:type="spellStart"/>
       <w:r>
         <w:t>Highscores</w:t>
       </w:r>
-      <w:proofErr w:type="spellEnd"/>
       <w:r>
         <w:t xml:space="preserve"> sollen ebenfalls in der</w:t>
       </w:r>
       <w:r>
-        <w:t xml:space="preserve"> zentralen</w:t>
+        <w:t xml:space="preserve"> zent</w:t>
+      </w:r>
+      <w:bookmarkStart w:id="2" w:name="_GoBack"/>
+      <w:bookmarkEnd w:id="2"/>
+      <w:r>
+        <w:t>ralen</w:t>
       </w:r>
       <w:r>
         <w:t xml:space="preserve"> Datenbank </w:t>
@@ -638,15 +588,7 @@
         </w:numPr>
       </w:pPr>
       <w:r>
-        <w:t xml:space="preserve">Es soll möglich sein, die besten zehn </w:t>
-      </w:r>
-      <w:proofErr w:type="spellStart"/>
-      <w:r>
-        <w:t>Highscores</w:t>
-      </w:r>
-      <w:proofErr w:type="spellEnd"/>
-      <w:r>
-        <w:t xml:space="preserve"> </w:t>
+        <w:t xml:space="preserve">Es soll möglich sein, die besten zehn Highscores </w:t>
       </w:r>
       <w:r>
         <w:t>einzusehen</w:t>
@@ -893,15 +835,7 @@
         </w:numPr>
       </w:pPr>
       <w:r>
-        <w:t xml:space="preserve">Source Code soll mit </w:t>
-      </w:r>
-      <w:proofErr w:type="spellStart"/>
-      <w:r>
-        <w:t>JavaDoc</w:t>
-      </w:r>
-      <w:proofErr w:type="spellEnd"/>
-      <w:r>
-        <w:t xml:space="preserve"> dokumentiert werden.</w:t>
+        <w:t>Source Code soll mit JavaDoc dokumentiert werden.</w:t>
       </w:r>
     </w:p>
     <w:p>
@@ -949,15 +883,7 @@
         </w:numPr>
       </w:pPr>
       <w:r>
-        <w:t xml:space="preserve">Testprozeduren sind ebenfalls zu </w:t>
-      </w:r>
-      <w:proofErr w:type="spellStart"/>
-      <w:r>
-        <w:t>entwicklen</w:t>
-      </w:r>
-      <w:proofErr w:type="spellEnd"/>
-      <w:r>
-        <w:t>.</w:t>
+        <w:t>Testprozeduren sind ebenfalls zu entwicklen.</w:t>
       </w:r>
     </w:p>
     <w:p>
@@ -1053,15 +979,7 @@
         </w:numPr>
       </w:pPr>
       <w:r>
-        <w:t xml:space="preserve"> Die lokale Datenbank soll eine </w:t>
-      </w:r>
-      <w:proofErr w:type="spellStart"/>
-      <w:r>
-        <w:t>SQLite</w:t>
-      </w:r>
-      <w:proofErr w:type="spellEnd"/>
-      <w:r>
-        <w:t xml:space="preserve"> Datenbank sein.</w:t>
+        <w:t xml:space="preserve"> Die lokale Datenbank soll eine SQLite Datenbank sein.</w:t>
       </w:r>
     </w:p>
     <w:p>
@@ -1085,15 +1003,7 @@
         </w:numPr>
       </w:pPr>
       <w:r>
-        <w:t xml:space="preserve">Diese Datenbank ist </w:t>
-      </w:r>
-      <w:proofErr w:type="spellStart"/>
-      <w:r>
-        <w:t>read-only</w:t>
-      </w:r>
-      <w:proofErr w:type="spellEnd"/>
-      <w:r>
-        <w:t>.</w:t>
+        <w:t>Diese Datenbank ist read-only.</w:t>
       </w:r>
     </w:p>
     <w:p>
@@ -1105,15 +1015,7 @@
         </w:numPr>
       </w:pPr>
       <w:r>
-        <w:t xml:space="preserve"> Die zentrale Datenbank ist eine </w:t>
-      </w:r>
-      <w:proofErr w:type="spellStart"/>
-      <w:r>
-        <w:t>MariaDB</w:t>
-      </w:r>
-      <w:proofErr w:type="spellEnd"/>
-      <w:r>
-        <w:t xml:space="preserve"> Datenbank.</w:t>
+        <w:t xml:space="preserve"> Die zentrale Datenbank ist eine MariaDB Datenbank.</w:t>
       </w:r>
     </w:p>
     <w:p>
@@ -1128,13 +1030,8 @@
         <w:t>Das Projekt wird als</w:t>
       </w:r>
       <w:r>
-        <w:t xml:space="preserve"> </w:t>
-      </w:r>
-      <w:proofErr w:type="spellStart"/>
-      <w:r>
-        <w:t>Maven</w:t>
-      </w:r>
-      <w:proofErr w:type="spellEnd"/>
+        <w:t xml:space="preserve"> Maven</w:t>
+      </w:r>
       <w:r>
         <w:rPr>
           <w:rStyle w:val="Funotenzeichen"/>
@@ -1154,39 +1051,7 @@
         </w:numPr>
       </w:pPr>
       <w:r>
-        <w:t xml:space="preserve"> </w:t>
-      </w:r>
-      <w:proofErr w:type="spellStart"/>
-      <w:r>
-        <w:t>Maven</w:t>
-      </w:r>
-      <w:proofErr w:type="spellEnd"/>
-      <w:r>
-        <w:t xml:space="preserve"> übernimmt den </w:t>
-      </w:r>
-      <w:proofErr w:type="spellStart"/>
-      <w:r>
-        <w:t>Build</w:t>
-      </w:r>
-      <w:proofErr w:type="spellEnd"/>
-      <w:r>
-        <w:t xml:space="preserve">-Vorgang und </w:t>
-      </w:r>
-      <w:proofErr w:type="spellStart"/>
-      <w:r>
-        <w:t>Dependency</w:t>
-      </w:r>
-      <w:proofErr w:type="spellEnd"/>
-      <w:r>
-        <w:t xml:space="preserve"> </w:t>
-      </w:r>
-      <w:proofErr w:type="spellStart"/>
-      <w:r>
-        <w:t>Managment</w:t>
-      </w:r>
-      <w:proofErr w:type="spellEnd"/>
-      <w:r>
-        <w:t>.</w:t>
+        <w:t xml:space="preserve"> Maven übernimmt den Build-Vorgang und Dependency Managment.</w:t>
       </w:r>
     </w:p>
     <w:p>
@@ -1198,31 +1063,7 @@
         </w:numPr>
       </w:pPr>
       <w:r>
-        <w:t xml:space="preserve"> Mit dem </w:t>
-      </w:r>
-      <w:proofErr w:type="spellStart"/>
-      <w:r>
-        <w:t>Surefire</w:t>
-      </w:r>
-      <w:proofErr w:type="spellEnd"/>
-      <w:r>
-        <w:t xml:space="preserve"> Report </w:t>
-      </w:r>
-      <w:proofErr w:type="spellStart"/>
-      <w:r>
-        <w:t>Plugin</w:t>
-      </w:r>
-      <w:proofErr w:type="spellEnd"/>
-      <w:r>
-        <w:t xml:space="preserve"> werden mittels </w:t>
-      </w:r>
-      <w:proofErr w:type="spellStart"/>
-      <w:r>
-        <w:t>Maven</w:t>
-      </w:r>
-      <w:proofErr w:type="spellEnd"/>
-      <w:r>
-        <w:t xml:space="preserve"> ausführliche Testberichte kompiliert.</w:t>
+        <w:t xml:space="preserve"> Mit dem Surefire Report Plugin werden mittels Maven ausführliche Testberichte kompiliert.</w:t>
       </w:r>
     </w:p>
     <w:p>
@@ -1234,23 +1075,7 @@
         </w:numPr>
       </w:pPr>
       <w:r>
-        <w:t xml:space="preserve">Das Projekt wird mit </w:t>
-      </w:r>
-      <w:proofErr w:type="spellStart"/>
-      <w:r>
-        <w:t>Github</w:t>
-      </w:r>
-      <w:proofErr w:type="spellEnd"/>
-      <w:r>
-        <w:t xml:space="preserve"> </w:t>
-      </w:r>
-      <w:proofErr w:type="spellStart"/>
-      <w:r>
-        <w:t>versioniert</w:t>
-      </w:r>
-      <w:proofErr w:type="spellEnd"/>
-      <w:r>
-        <w:t xml:space="preserve"> und ist unter </w:t>
+        <w:t xml:space="preserve">Das Projekt wird mit Github versioniert und ist unter </w:t>
       </w:r>
       <w:hyperlink r:id="rId9" w:history="1">
         <w:r>
@@ -1285,15 +1110,7 @@
         <w:t xml:space="preserve"> automatisch ein</w:t>
       </w:r>
       <w:r>
-        <w:t xml:space="preserve"> neuer </w:t>
-      </w:r>
-      <w:proofErr w:type="spellStart"/>
-      <w:r>
-        <w:t>Build</w:t>
-      </w:r>
-      <w:proofErr w:type="spellEnd"/>
-      <w:r>
-        <w:t xml:space="preserve"> Prozess gestartet.</w:t>
+        <w:t xml:space="preserve"> neuer Build Prozess gestartet.</w:t>
       </w:r>
     </w:p>
     <w:p>
@@ -1317,15 +1134,7 @@
         </w:numPr>
       </w:pPr>
       <w:r>
-        <w:t xml:space="preserve">Sollte der </w:t>
-      </w:r>
-      <w:proofErr w:type="spellStart"/>
-      <w:r>
-        <w:t>Build</w:t>
-      </w:r>
-      <w:proofErr w:type="spellEnd"/>
-      <w:r>
-        <w:t xml:space="preserve"> fehlschlagen, wird automatisch eine E-Mail Benachrichtigung an den </w:t>
+        <w:t xml:space="preserve">Sollte der Build fehlschlagen, wird automatisch eine E-Mail Benachrichtigung an den </w:t>
       </w:r>
       <w:r>
         <w:t>V</w:t>
@@ -1334,15 +1143,7 @@
         <w:t>erantwortlichen</w:t>
       </w:r>
       <w:r>
-        <w:t xml:space="preserve"> (Autor des </w:t>
-      </w:r>
-      <w:proofErr w:type="spellStart"/>
-      <w:r>
-        <w:t>Commits</w:t>
-      </w:r>
-      <w:proofErr w:type="spellEnd"/>
-      <w:r>
-        <w:t xml:space="preserve">) </w:t>
+        <w:t xml:space="preserve"> (Autor des Commits) </w:t>
       </w:r>
       <w:r>
         <w:t xml:space="preserve"> geschickt.</w:t>
@@ -1366,26 +1167,10 @@
         <w:t xml:space="preserve"> Dokumente </w:t>
       </w:r>
       <w:r>
-        <w:t>sollen wahlweise als .</w:t>
-      </w:r>
-      <w:proofErr w:type="spellStart"/>
-      <w:r>
-        <w:t>jpeg</w:t>
-      </w:r>
-      <w:proofErr w:type="spellEnd"/>
-      <w:r>
-        <w:t xml:space="preserve"> </w:t>
-      </w:r>
-      <w:r>
-        <w:t>oder .</w:t>
-      </w:r>
-      <w:proofErr w:type="spellStart"/>
-      <w:r>
-        <w:t>pdf</w:t>
-      </w:r>
-      <w:proofErr w:type="spellEnd"/>
-      <w:r>
-        <w:t xml:space="preserve"> exportier</w:t>
+        <w:t xml:space="preserve">sollen wahlweise als .jpeg </w:t>
+      </w:r>
+      <w:r>
+        <w:t>oder .pdf exportier</w:t>
       </w:r>
       <w:r>
         <w:t>t</w:t>
@@ -1438,13 +1223,8 @@
       <w:r>
         <w:t xml:space="preserve"> </w:t>
       </w:r>
-      <w:proofErr w:type="spellStart"/>
-      <w:r>
-        <w:t>Use</w:t>
-      </w:r>
-      <w:proofErr w:type="spellEnd"/>
-      <w:r>
-        <w:t>-Case-Diagramm(e)</w:t>
+      <w:r>
+        <w:t>Use-Case-Diagramm(e)</w:t>
       </w:r>
     </w:p>
     <w:p>
@@ -2141,7 +1921,7 @@
       <mc:AlternateContent>
         <mc:Choice Requires="wps">
           <w:drawing>
-            <wp:anchor distT="0" distB="0" distL="114300" distR="114300" simplePos="0" relativeHeight="251659264" behindDoc="0" locked="0" layoutInCell="1" allowOverlap="1" wp14:anchorId="07809BDF" wp14:editId="6BE876DA">
+            <wp:anchor distT="0" distB="0" distL="114300" distR="114300" simplePos="0" relativeHeight="251659264" behindDoc="0" locked="0" layoutInCell="1" allowOverlap="1" wp14:anchorId="198F2A36" wp14:editId="24530FDE">
               <wp:simplePos x="0" y="0"/>
               <wp:positionH relativeFrom="page">
                 <wp:align>center</wp:align>
@@ -2268,7 +2048,7 @@
         <w:sz w:val="20"/>
         <w:szCs w:val="20"/>
       </w:rPr>
-      <w:t>2</w:t>
+      <w:t>1</w:t>
     </w:r>
     <w:r>
       <w:rPr>
@@ -2387,11 +2167,9 @@
       <w:r>
         <w:t>„</w:t>
       </w:r>
-      <w:proofErr w:type="spellStart"/>
       <w:r>
         <w:t>Highscore</w:t>
       </w:r>
-      <w:proofErr w:type="spellEnd"/>
       <w:r>
         <w:t>“</w:t>
       </w:r>
@@ -2440,15 +2218,7 @@
         <w:footnoteRef/>
       </w:r>
       <w:r>
-        <w:t xml:space="preserve"> </w:t>
-      </w:r>
-      <w:proofErr w:type="spellStart"/>
-      <w:r>
-        <w:t>Continuous</w:t>
-      </w:r>
-      <w:proofErr w:type="spellEnd"/>
-      <w:r>
-        <w:t xml:space="preserve"> Integration</w:t>
+        <w:t xml:space="preserve"> Continuous Integration</w:t>
       </w:r>
     </w:p>
   </w:footnote>
@@ -4462,7 +4232,7 @@
 </file>
 
 <file path=customXml/itemProps1.xml><?xml version="1.0" encoding="utf-8"?>
-<ds:datastoreItem xmlns:ds="http://schemas.openxmlformats.org/officeDocument/2006/customXml" ds:itemID="{E2C06EE0-3065-4ED6-AB8A-D7DC45F2E1C4}">
+<ds:datastoreItem xmlns:ds="http://schemas.openxmlformats.org/officeDocument/2006/customXml" ds:itemID="{3FA31E9D-98BA-4658-BB97-97D2BFEC2FE8}">
   <ds:schemaRefs>
     <ds:schemaRef ds:uri="http://schemas.openxmlformats.org/officeDocument/2006/bibliography"/>
   </ds:schemaRefs>

</xml_diff>

<commit_message>
Added JDBC to Anforderungsanalyse (+ grammar)
</commit_message>
<xml_diff>
--- a/Analyse/Anforderungsanalyse.docx
+++ b/Analyse/Anforderungsanalyse.docx
@@ -420,8 +420,13 @@
       </w:pPr>
       <w:r>
         <w:lastRenderedPageBreak/>
-        <w:t>Wenn das Spiel endet (weil alle Fragen beantwortet wurden oder der Spieler verliert), soll der Nutzer dazu in der Lage sein, seinen Gewinn als Highscore</w:t>
-      </w:r>
+        <w:t xml:space="preserve">Wenn das Spiel endet (weil alle Fragen beantwortet wurden oder der Spieler verliert), soll der Nutzer dazu in der Lage sein, seinen Gewinn als </w:t>
+      </w:r>
+      <w:proofErr w:type="spellStart"/>
+      <w:r>
+        <w:t>Highscore</w:t>
+      </w:r>
+      <w:proofErr w:type="spellEnd"/>
       <w:r>
         <w:rPr>
           <w:rStyle w:val="Funotenzeichen"/>
@@ -444,7 +449,15 @@
         <w:fldChar w:fldCharType="separate"/>
       </w:r>
       <w:r>
-        <w:t>Funktion „Highscores“</w:t>
+        <w:t>Funktion „</w:t>
+      </w:r>
+      <w:proofErr w:type="spellStart"/>
+      <w:r>
+        <w:t>Highscores</w:t>
+      </w:r>
+      <w:proofErr w:type="spellEnd"/>
+      <w:r>
+        <w:t>“</w:t>
       </w:r>
       <w:r>
         <w:fldChar w:fldCharType="end"/>
@@ -486,7 +499,15 @@
         </w:numPr>
       </w:pPr>
       <w:r>
-        <w:t>Anschließend sollen die besten Highscores in einer Oberfläche angezeigt werden.</w:t>
+        <w:t xml:space="preserve">Anschließend sollen die besten </w:t>
+      </w:r>
+      <w:proofErr w:type="spellStart"/>
+      <w:r>
+        <w:t>Highscores</w:t>
+      </w:r>
+      <w:proofErr w:type="spellEnd"/>
+      <w:r>
+        <w:t xml:space="preserve"> in einer Oberfläche angezeigt werden.</w:t>
       </w:r>
     </w:p>
     <w:p>
@@ -501,7 +522,15 @@
         <w:t xml:space="preserve"> </w:t>
       </w:r>
       <w:r>
-        <w:t xml:space="preserve">Diese Highscores werden </w:t>
+        <w:t xml:space="preserve">Diese </w:t>
+      </w:r>
+      <w:proofErr w:type="spellStart"/>
+      <w:r>
+        <w:t>Highscores</w:t>
+      </w:r>
+      <w:proofErr w:type="spellEnd"/>
+      <w:r>
+        <w:t xml:space="preserve"> werden </w:t>
       </w:r>
       <w:r>
         <w:t xml:space="preserve">(nur) </w:t>
@@ -522,7 +551,15 @@
       </w:pPr>
       <w:bookmarkStart w:id="1" w:name="_Ref451425167"/>
       <w:r>
-        <w:t>Funktion „Highscores“</w:t>
+        <w:t>Funktion „</w:t>
+      </w:r>
+      <w:proofErr w:type="spellStart"/>
+      <w:r>
+        <w:t>Highscores</w:t>
+      </w:r>
+      <w:proofErr w:type="spellEnd"/>
+      <w:r>
+        <w:t>“</w:t>
       </w:r>
       <w:bookmarkEnd w:id="1"/>
     </w:p>
@@ -535,7 +572,15 @@
         </w:numPr>
       </w:pPr>
       <w:r>
-        <w:t>Die Applikation muss es dem Nutzer erlauben, seine erreichten Gewinne („Highscores“) zu speichern</w:t>
+        <w:t>Die Applikation muss es dem Nutzer erlauben, seine erreichten Gewinne („</w:t>
+      </w:r>
+      <w:proofErr w:type="spellStart"/>
+      <w:r>
+        <w:t>Highscores</w:t>
+      </w:r>
+      <w:proofErr w:type="spellEnd"/>
+      <w:r>
+        <w:t>“) zu speichern</w:t>
       </w:r>
       <w:r>
         <w:t xml:space="preserve"> und mit anderen Nutzern zu vergleichen</w:t>
@@ -555,19 +600,16 @@
       <w:r>
         <w:t xml:space="preserve">Diese </w:t>
       </w:r>
+      <w:proofErr w:type="spellStart"/>
       <w:r>
         <w:t>Highscores</w:t>
       </w:r>
+      <w:proofErr w:type="spellEnd"/>
       <w:r>
         <w:t xml:space="preserve"> sollen ebenfalls in der</w:t>
       </w:r>
       <w:r>
-        <w:t xml:space="preserve"> zent</w:t>
-      </w:r>
-      <w:bookmarkStart w:id="2" w:name="_GoBack"/>
-      <w:bookmarkEnd w:id="2"/>
-      <w:r>
-        <w:t>ralen</w:t>
+        <w:t xml:space="preserve"> zentralen</w:t>
       </w:r>
       <w:r>
         <w:t xml:space="preserve"> Datenbank </w:t>
@@ -588,7 +630,15 @@
         </w:numPr>
       </w:pPr>
       <w:r>
-        <w:t xml:space="preserve">Es soll möglich sein, die besten zehn Highscores </w:t>
+        <w:t xml:space="preserve">Es soll möglich sein, die besten zehn </w:t>
+      </w:r>
+      <w:proofErr w:type="spellStart"/>
+      <w:r>
+        <w:t>Highscores</w:t>
+      </w:r>
+      <w:proofErr w:type="spellEnd"/>
+      <w:r>
+        <w:t xml:space="preserve"> </w:t>
       </w:r>
       <w:r>
         <w:t>einzusehen</w:t>
@@ -613,11 +663,11 @@
       <w:pPr>
         <w:pStyle w:val="berschrift2"/>
       </w:pPr>
-      <w:bookmarkStart w:id="3" w:name="_Ref451425705"/>
+      <w:bookmarkStart w:id="2" w:name="_Ref451425705"/>
       <w:r>
         <w:t>Funktion „Joker“</w:t>
       </w:r>
-      <w:bookmarkEnd w:id="3"/>
+      <w:bookmarkEnd w:id="2"/>
     </w:p>
     <w:p>
       <w:pPr>
@@ -835,7 +885,15 @@
         </w:numPr>
       </w:pPr>
       <w:r>
-        <w:t>Source Code soll mit JavaDoc dokumentiert werden.</w:t>
+        <w:t xml:space="preserve">Source Code soll mit </w:t>
+      </w:r>
+      <w:proofErr w:type="spellStart"/>
+      <w:r>
+        <w:t>JavaDoc</w:t>
+      </w:r>
+      <w:proofErr w:type="spellEnd"/>
+      <w:r>
+        <w:t xml:space="preserve"> dokumentiert werden.</w:t>
       </w:r>
     </w:p>
     <w:p>
@@ -883,7 +941,15 @@
         </w:numPr>
       </w:pPr>
       <w:r>
-        <w:t>Testprozeduren sind ebenfalls zu entwicklen.</w:t>
+        <w:t xml:space="preserve">Testprozeduren sind ebenfalls zu </w:t>
+      </w:r>
+      <w:proofErr w:type="spellStart"/>
+      <w:r>
+        <w:t>entwicklen</w:t>
+      </w:r>
+      <w:proofErr w:type="spellEnd"/>
+      <w:r>
+        <w:t>.</w:t>
       </w:r>
     </w:p>
     <w:p>
@@ -955,6 +1021,21 @@
         </w:numPr>
       </w:pPr>
       <w:r>
+        <w:t xml:space="preserve"> Hierfür soll die JDBC API verwendet werden.</w:t>
+      </w:r>
+    </w:p>
+    <w:p>
+      <w:pPr>
+        <w:pStyle w:val="Listenabsatz"/>
+        <w:numPr>
+          <w:ilvl w:val="2"/>
+          <w:numId w:val="6"/>
+        </w:numPr>
+      </w:pPr>
+      <w:r>
+        <w:t xml:space="preserve"> </w:t>
+      </w:r>
+      <w:r>
         <w:t>Die Datenbankverbindungen sollen in einem Connection Pool gespeichert werden.</w:t>
       </w:r>
     </w:p>
@@ -967,7 +1048,19 @@
         </w:numPr>
       </w:pPr>
       <w:r>
-        <w:t>Hierfür wird die Apache DBCP Implementierung genutzt.</w:t>
+        <w:t xml:space="preserve">Hierfür </w:t>
+      </w:r>
+      <w:r>
+        <w:t>soll</w:t>
+      </w:r>
+      <w:r>
+        <w:t xml:space="preserve"> die Apache DBCP Implementierung genutzt</w:t>
+      </w:r>
+      <w:r>
+        <w:t xml:space="preserve"> werden</w:t>
+      </w:r>
+      <w:r>
+        <w:t>.</w:t>
       </w:r>
     </w:p>
     <w:p>
@@ -979,7 +1072,15 @@
         </w:numPr>
       </w:pPr>
       <w:r>
-        <w:t xml:space="preserve"> Die lokale Datenbank soll eine SQLite Datenbank sein.</w:t>
+        <w:t xml:space="preserve"> Die lokale Datenbank soll eine </w:t>
+      </w:r>
+      <w:proofErr w:type="spellStart"/>
+      <w:r>
+        <w:t>SQLite</w:t>
+      </w:r>
+      <w:proofErr w:type="spellEnd"/>
+      <w:r>
+        <w:t xml:space="preserve"> Datenbank sein.</w:t>
       </w:r>
     </w:p>
     <w:p>
@@ -1003,7 +1104,15 @@
         </w:numPr>
       </w:pPr>
       <w:r>
-        <w:t>Diese Datenbank ist read-only.</w:t>
+        <w:t xml:space="preserve">Diese Datenbank ist </w:t>
+      </w:r>
+      <w:proofErr w:type="spellStart"/>
+      <w:r>
+        <w:t>read-only</w:t>
+      </w:r>
+      <w:proofErr w:type="spellEnd"/>
+      <w:r>
+        <w:t>.</w:t>
       </w:r>
     </w:p>
     <w:p>
@@ -1015,7 +1124,27 @@
         </w:numPr>
       </w:pPr>
       <w:r>
-        <w:t xml:space="preserve"> Die zentrale Datenbank ist eine MariaDB Datenbank.</w:t>
+        <w:t xml:space="preserve"> Die zentrale Datenbank </w:t>
+      </w:r>
+      <w:r>
+        <w:t>soll</w:t>
+      </w:r>
+      <w:r>
+        <w:t xml:space="preserve"> eine </w:t>
+      </w:r>
+      <w:proofErr w:type="spellStart"/>
+      <w:r>
+        <w:t>MariaDB</w:t>
+      </w:r>
+      <w:proofErr w:type="spellEnd"/>
+      <w:r>
+        <w:t xml:space="preserve"> Datenbank</w:t>
+      </w:r>
+      <w:r>
+        <w:t xml:space="preserve"> sein</w:t>
+      </w:r>
+      <w:r>
+        <w:t>.</w:t>
       </w:r>
     </w:p>
     <w:p>
@@ -1027,11 +1156,22 @@
         </w:numPr>
       </w:pPr>
       <w:r>
-        <w:t>Das Projekt wird als</w:t>
-      </w:r>
-      <w:r>
-        <w:t xml:space="preserve"> Maven</w:t>
-      </w:r>
+        <w:t xml:space="preserve">Das Projekt </w:t>
+      </w:r>
+      <w:r>
+        <w:t>soll</w:t>
+      </w:r>
+      <w:r>
+        <w:t xml:space="preserve"> als</w:t>
+      </w:r>
+      <w:r>
+        <w:t xml:space="preserve"> </w:t>
+      </w:r>
+      <w:proofErr w:type="spellStart"/>
+      <w:r>
+        <w:t>Maven</w:t>
+      </w:r>
+      <w:proofErr w:type="spellEnd"/>
       <w:r>
         <w:rPr>
           <w:rStyle w:val="Funotenzeichen"/>
@@ -1039,7 +1179,13 @@
         <w:footnoteReference w:id="2"/>
       </w:r>
       <w:r>
-        <w:t xml:space="preserve"> multi-module Projekt organisiert.</w:t>
+        <w:t xml:space="preserve"> multi-module Projekt organisiert</w:t>
+      </w:r>
+      <w:r>
+        <w:t xml:space="preserve"> werden</w:t>
+      </w:r>
+      <w:r>
+        <w:t>.</w:t>
       </w:r>
     </w:p>
     <w:p>
@@ -1051,7 +1197,39 @@
         </w:numPr>
       </w:pPr>
       <w:r>
-        <w:t xml:space="preserve"> Maven übernimmt den Build-Vorgang und Dependency Managment.</w:t>
+        <w:t xml:space="preserve"> </w:t>
+      </w:r>
+      <w:proofErr w:type="spellStart"/>
+      <w:r>
+        <w:t>Maven</w:t>
+      </w:r>
+      <w:proofErr w:type="spellEnd"/>
+      <w:r>
+        <w:t xml:space="preserve"> übernimmt den </w:t>
+      </w:r>
+      <w:proofErr w:type="spellStart"/>
+      <w:r>
+        <w:t>Build</w:t>
+      </w:r>
+      <w:proofErr w:type="spellEnd"/>
+      <w:r>
+        <w:t xml:space="preserve">-Vorgang und </w:t>
+      </w:r>
+      <w:proofErr w:type="spellStart"/>
+      <w:r>
+        <w:t>Dependency</w:t>
+      </w:r>
+      <w:proofErr w:type="spellEnd"/>
+      <w:r>
+        <w:t xml:space="preserve"> </w:t>
+      </w:r>
+      <w:proofErr w:type="spellStart"/>
+      <w:r>
+        <w:t>Managment</w:t>
+      </w:r>
+      <w:proofErr w:type="spellEnd"/>
+      <w:r>
+        <w:t>.</w:t>
       </w:r>
     </w:p>
     <w:p>
@@ -1063,7 +1241,31 @@
         </w:numPr>
       </w:pPr>
       <w:r>
-        <w:t xml:space="preserve"> Mit dem Surefire Report Plugin werden mittels Maven ausführliche Testberichte kompiliert.</w:t>
+        <w:t xml:space="preserve"> Mit dem </w:t>
+      </w:r>
+      <w:proofErr w:type="spellStart"/>
+      <w:r>
+        <w:t>Surefire</w:t>
+      </w:r>
+      <w:proofErr w:type="spellEnd"/>
+      <w:r>
+        <w:t xml:space="preserve"> Report </w:t>
+      </w:r>
+      <w:proofErr w:type="spellStart"/>
+      <w:r>
+        <w:t>Plugin</w:t>
+      </w:r>
+      <w:proofErr w:type="spellEnd"/>
+      <w:r>
+        <w:t xml:space="preserve"> werden mittels </w:t>
+      </w:r>
+      <w:proofErr w:type="spellStart"/>
+      <w:r>
+        <w:t>Maven</w:t>
+      </w:r>
+      <w:proofErr w:type="spellEnd"/>
+      <w:r>
+        <w:t xml:space="preserve"> ausführliche Testberichte kompiliert.</w:t>
       </w:r>
     </w:p>
     <w:p>
@@ -1075,7 +1277,35 @@
         </w:numPr>
       </w:pPr>
       <w:r>
-        <w:t xml:space="preserve">Das Projekt wird mit Github versioniert und ist unter </w:t>
+        <w:t xml:space="preserve">Das Projekt </w:t>
+      </w:r>
+      <w:r>
+        <w:t>soll</w:t>
+      </w:r>
+      <w:r>
+        <w:t xml:space="preserve"> mit </w:t>
+      </w:r>
+      <w:proofErr w:type="spellStart"/>
+      <w:r>
+        <w:t>Github</w:t>
+      </w:r>
+      <w:proofErr w:type="spellEnd"/>
+      <w:r>
+        <w:t xml:space="preserve"> </w:t>
+      </w:r>
+      <w:proofErr w:type="spellStart"/>
+      <w:r>
+        <w:t>versioniert</w:t>
+      </w:r>
+      <w:proofErr w:type="spellEnd"/>
+      <w:r>
+        <w:t xml:space="preserve"> </w:t>
+      </w:r>
+      <w:r>
+        <w:t xml:space="preserve">werden </w:t>
+      </w:r>
+      <w:r>
+        <w:t xml:space="preserve">und unter </w:t>
       </w:r>
       <w:hyperlink r:id="rId9" w:history="1">
         <w:r>
@@ -1086,7 +1316,13 @@
         </w:r>
       </w:hyperlink>
       <w:r>
-        <w:t xml:space="preserve"> einsehbar.</w:t>
+        <w:t xml:space="preserve"> einsehbar</w:t>
+      </w:r>
+      <w:r>
+        <w:t xml:space="preserve"> sein</w:t>
+      </w:r>
+      <w:r>
+        <w:t>.</w:t>
       </w:r>
     </w:p>
     <w:p>
@@ -1098,7 +1334,13 @@
         </w:numPr>
       </w:pPr>
       <w:r>
-        <w:t xml:space="preserve">  Bei jedem Push wird mittels Travis CI</w:t>
+        <w:t xml:space="preserve">  Bei jedem Push </w:t>
+      </w:r>
+      <w:r>
+        <w:t>soll</w:t>
+      </w:r>
+      <w:r>
+        <w:t xml:space="preserve"> mittels Travis CI</w:t>
       </w:r>
       <w:r>
         <w:rPr>
@@ -1107,10 +1349,35 @@
         <w:footnoteReference w:id="3"/>
       </w:r>
       <w:r>
-        <w:t xml:space="preserve"> automatisch ein</w:t>
-      </w:r>
-      <w:r>
-        <w:t xml:space="preserve"> neuer Build Prozess gestartet.</w:t>
+        <w:t xml:space="preserve"> </w:t>
+      </w:r>
+      <w:proofErr w:type="spellStart"/>
+      <w:r>
+        <w:t>autom</w:t>
+      </w:r>
+      <w:proofErr w:type="spellEnd"/>
+      <w:r>
+        <w:t>.</w:t>
+      </w:r>
+      <w:r>
+        <w:t xml:space="preserve"> ein</w:t>
+      </w:r>
+      <w:r>
+        <w:t xml:space="preserve"> neuer </w:t>
+      </w:r>
+      <w:proofErr w:type="spellStart"/>
+      <w:r>
+        <w:t>Build</w:t>
+      </w:r>
+      <w:proofErr w:type="spellEnd"/>
+      <w:r>
+        <w:t xml:space="preserve"> Prozess gestartet</w:t>
+      </w:r>
+      <w:r>
+        <w:t xml:space="preserve"> werden</w:t>
+      </w:r>
+      <w:r>
+        <w:t>.</w:t>
       </w:r>
     </w:p>
     <w:p>
@@ -1134,7 +1401,15 @@
         </w:numPr>
       </w:pPr>
       <w:r>
-        <w:t xml:space="preserve">Sollte der Build fehlschlagen, wird automatisch eine E-Mail Benachrichtigung an den </w:t>
+        <w:t xml:space="preserve">Sollte der </w:t>
+      </w:r>
+      <w:proofErr w:type="spellStart"/>
+      <w:r>
+        <w:t>Build</w:t>
+      </w:r>
+      <w:proofErr w:type="spellEnd"/>
+      <w:r>
+        <w:t xml:space="preserve"> fehlschlagen, wird automatisch eine E-Mail Benachrichtigung an den </w:t>
       </w:r>
       <w:r>
         <w:t>V</w:t>
@@ -1143,7 +1418,15 @@
         <w:t>erantwortlichen</w:t>
       </w:r>
       <w:r>
-        <w:t xml:space="preserve"> (Autor des Commits) </w:t>
+        <w:t xml:space="preserve"> (Autor des </w:t>
+      </w:r>
+      <w:proofErr w:type="spellStart"/>
+      <w:r>
+        <w:t>Commits</w:t>
+      </w:r>
+      <w:proofErr w:type="spellEnd"/>
+      <w:r>
+        <w:t xml:space="preserve">) </w:t>
       </w:r>
       <w:r>
         <w:t xml:space="preserve"> geschickt.</w:t>
@@ -1167,10 +1450,26 @@
         <w:t xml:space="preserve"> Dokumente </w:t>
       </w:r>
       <w:r>
-        <w:t xml:space="preserve">sollen wahlweise als .jpeg </w:t>
-      </w:r>
-      <w:r>
-        <w:t>oder .pdf exportier</w:t>
+        <w:t>sollen wahlweise als .</w:t>
+      </w:r>
+      <w:proofErr w:type="spellStart"/>
+      <w:r>
+        <w:t>jpeg</w:t>
+      </w:r>
+      <w:proofErr w:type="spellEnd"/>
+      <w:r>
+        <w:t xml:space="preserve"> </w:t>
+      </w:r>
+      <w:r>
+        <w:t>oder .</w:t>
+      </w:r>
+      <w:proofErr w:type="spellStart"/>
+      <w:r>
+        <w:t>pdf</w:t>
+      </w:r>
+      <w:proofErr w:type="spellEnd"/>
+      <w:r>
+        <w:t xml:space="preserve"> exportier</w:t>
       </w:r>
       <w:r>
         <w:t>t</w:t>
@@ -1196,6 +1495,8 @@
       <w:r>
         <w:t>:</w:t>
       </w:r>
+      <w:bookmarkStart w:id="3" w:name="_GoBack"/>
+      <w:bookmarkEnd w:id="3"/>
     </w:p>
     <w:p>
       <w:pPr>
@@ -1223,8 +1524,13 @@
       <w:r>
         <w:t xml:space="preserve"> </w:t>
       </w:r>
-      <w:r>
-        <w:t>Use-Case-Diagramm(e)</w:t>
+      <w:proofErr w:type="spellStart"/>
+      <w:r>
+        <w:t>Use</w:t>
+      </w:r>
+      <w:proofErr w:type="spellEnd"/>
+      <w:r>
+        <w:t>-Case-Diagramm(e)</w:t>
       </w:r>
     </w:p>
     <w:p>
@@ -2048,7 +2354,7 @@
         <w:sz w:val="20"/>
         <w:szCs w:val="20"/>
       </w:rPr>
-      <w:t>1</w:t>
+      <w:t>3</w:t>
     </w:r>
     <w:r>
       <w:rPr>
@@ -2167,9 +2473,11 @@
       <w:r>
         <w:t>„</w:t>
       </w:r>
+      <w:proofErr w:type="spellStart"/>
       <w:r>
         <w:t>Highscore</w:t>
       </w:r>
+      <w:proofErr w:type="spellEnd"/>
       <w:r>
         <w:t>“</w:t>
       </w:r>
@@ -2218,7 +2526,15 @@
         <w:footnoteRef/>
       </w:r>
       <w:r>
-        <w:t xml:space="preserve"> Continuous Integration</w:t>
+        <w:t xml:space="preserve"> </w:t>
+      </w:r>
+      <w:proofErr w:type="spellStart"/>
+      <w:r>
+        <w:t>Continuous</w:t>
+      </w:r>
+      <w:proofErr w:type="spellEnd"/>
+      <w:r>
+        <w:t xml:space="preserve"> Integration</w:t>
       </w:r>
     </w:p>
   </w:footnote>
@@ -4232,7 +4548,7 @@
 </file>
 
 <file path=customXml/itemProps1.xml><?xml version="1.0" encoding="utf-8"?>
-<ds:datastoreItem xmlns:ds="http://schemas.openxmlformats.org/officeDocument/2006/customXml" ds:itemID="{3FA31E9D-98BA-4658-BB97-97D2BFEC2FE8}">
+<ds:datastoreItem xmlns:ds="http://schemas.openxmlformats.org/officeDocument/2006/customXml" ds:itemID="{EBDBBBC7-4D22-481D-9CD8-36AA41ACBD67}">
   <ds:schemaRefs>
     <ds:schemaRef ds:uri="http://schemas.openxmlformats.org/officeDocument/2006/bibliography"/>
   </ds:schemaRefs>

</xml_diff>

<commit_message>
Exported Analyse, added NFRs to presentation
</commit_message>
<xml_diff>
--- a/Analyse/Anforderungsanalyse.docx
+++ b/Analyse/Anforderungsanalyse.docx
@@ -1495,88 +1495,88 @@
       <w:r>
         <w:t>:</w:t>
       </w:r>
+    </w:p>
+    <w:p>
+      <w:pPr>
+        <w:pStyle w:val="Listenabsatz"/>
+        <w:numPr>
+          <w:ilvl w:val="2"/>
+          <w:numId w:val="6"/>
+        </w:numPr>
+      </w:pPr>
+      <w:r>
+        <w:t xml:space="preserve"> </w:t>
+      </w:r>
+      <w:r>
+        <w:t>Anforderungsanalyse</w:t>
+      </w:r>
+    </w:p>
+    <w:p>
+      <w:pPr>
+        <w:pStyle w:val="Listenabsatz"/>
+        <w:numPr>
+          <w:ilvl w:val="2"/>
+          <w:numId w:val="6"/>
+        </w:numPr>
+      </w:pPr>
+      <w:r>
+        <w:t xml:space="preserve"> </w:t>
+      </w:r>
+      <w:proofErr w:type="spellStart"/>
+      <w:r>
+        <w:t>Use</w:t>
+      </w:r>
+      <w:proofErr w:type="spellEnd"/>
+      <w:r>
+        <w:t>-Case-Diagramm(e)</w:t>
+      </w:r>
+    </w:p>
+    <w:p>
+      <w:pPr>
+        <w:pStyle w:val="Listenabsatz"/>
+        <w:numPr>
+          <w:ilvl w:val="2"/>
+          <w:numId w:val="6"/>
+        </w:numPr>
+      </w:pPr>
+      <w:r>
+        <w:t xml:space="preserve"> </w:t>
+      </w:r>
+      <w:r>
+        <w:t>Aktivitätsdiagramm(e)</w:t>
+      </w:r>
+    </w:p>
+    <w:p>
+      <w:pPr>
+        <w:pStyle w:val="Listenabsatz"/>
+        <w:numPr>
+          <w:ilvl w:val="2"/>
+          <w:numId w:val="6"/>
+        </w:numPr>
+      </w:pPr>
+      <w:r>
+        <w:t xml:space="preserve"> </w:t>
+      </w:r>
+      <w:r>
+        <w:t>Sequenzdiagramm(e)</w:t>
+      </w:r>
+    </w:p>
+    <w:p>
+      <w:pPr>
+        <w:pStyle w:val="Listenabsatz"/>
+        <w:numPr>
+          <w:ilvl w:val="2"/>
+          <w:numId w:val="6"/>
+        </w:numPr>
+      </w:pPr>
+      <w:r>
+        <w:t xml:space="preserve"> </w:t>
+      </w:r>
+      <w:r>
+        <w:t>Klassendiagramm(e)</w:t>
+      </w:r>
       <w:bookmarkStart w:id="3" w:name="_GoBack"/>
       <w:bookmarkEnd w:id="3"/>
-    </w:p>
-    <w:p>
-      <w:pPr>
-        <w:pStyle w:val="Listenabsatz"/>
-        <w:numPr>
-          <w:ilvl w:val="2"/>
-          <w:numId w:val="6"/>
-        </w:numPr>
-      </w:pPr>
-      <w:r>
-        <w:t xml:space="preserve"> </w:t>
-      </w:r>
-      <w:r>
-        <w:t>Anforderungsanalyse</w:t>
-      </w:r>
-    </w:p>
-    <w:p>
-      <w:pPr>
-        <w:pStyle w:val="Listenabsatz"/>
-        <w:numPr>
-          <w:ilvl w:val="2"/>
-          <w:numId w:val="6"/>
-        </w:numPr>
-      </w:pPr>
-      <w:r>
-        <w:t xml:space="preserve"> </w:t>
-      </w:r>
-      <w:proofErr w:type="spellStart"/>
-      <w:r>
-        <w:t>Use</w:t>
-      </w:r>
-      <w:proofErr w:type="spellEnd"/>
-      <w:r>
-        <w:t>-Case-Diagramm(e)</w:t>
-      </w:r>
-    </w:p>
-    <w:p>
-      <w:pPr>
-        <w:pStyle w:val="Listenabsatz"/>
-        <w:numPr>
-          <w:ilvl w:val="2"/>
-          <w:numId w:val="6"/>
-        </w:numPr>
-      </w:pPr>
-      <w:r>
-        <w:t xml:space="preserve"> </w:t>
-      </w:r>
-      <w:r>
-        <w:t>Aktivitätsdiagramm(e)</w:t>
-      </w:r>
-    </w:p>
-    <w:p>
-      <w:pPr>
-        <w:pStyle w:val="Listenabsatz"/>
-        <w:numPr>
-          <w:ilvl w:val="2"/>
-          <w:numId w:val="6"/>
-        </w:numPr>
-      </w:pPr>
-      <w:r>
-        <w:t xml:space="preserve"> </w:t>
-      </w:r>
-      <w:r>
-        <w:t>Sequenzdiagramm(e)</w:t>
-      </w:r>
-    </w:p>
-    <w:p>
-      <w:pPr>
-        <w:pStyle w:val="Listenabsatz"/>
-        <w:numPr>
-          <w:ilvl w:val="2"/>
-          <w:numId w:val="6"/>
-        </w:numPr>
-      </w:pPr>
-      <w:r>
-        <w:t xml:space="preserve"> </w:t>
-      </w:r>
-      <w:r>
-        <w:t>Klassendiagramm(e)</w:t>
-      </w:r>
     </w:p>
     <w:p>
       <w:pPr>
@@ -2227,7 +2227,7 @@
       <mc:AlternateContent>
         <mc:Choice Requires="wps">
           <w:drawing>
-            <wp:anchor distT="0" distB="0" distL="114300" distR="114300" simplePos="0" relativeHeight="251659264" behindDoc="0" locked="0" layoutInCell="1" allowOverlap="1" wp14:anchorId="198F2A36" wp14:editId="24530FDE">
+            <wp:anchor distT="0" distB="0" distL="114300" distR="114300" simplePos="0" relativeHeight="251659264" behindDoc="0" locked="0" layoutInCell="1" allowOverlap="1" wp14:anchorId="2C4D85AB" wp14:editId="350DB0F6">
               <wp:simplePos x="0" y="0"/>
               <wp:positionH relativeFrom="page">
                 <wp:align>center</wp:align>
@@ -4548,7 +4548,7 @@
 </file>
 
 <file path=customXml/itemProps1.xml><?xml version="1.0" encoding="utf-8"?>
-<ds:datastoreItem xmlns:ds="http://schemas.openxmlformats.org/officeDocument/2006/customXml" ds:itemID="{EBDBBBC7-4D22-481D-9CD8-36AA41ACBD67}">
+<ds:datastoreItem xmlns:ds="http://schemas.openxmlformats.org/officeDocument/2006/customXml" ds:itemID="{BFE5D0C8-5ED0-495C-A553-0A8E03FD94F3}">
   <ds:schemaRefs>
     <ds:schemaRef ds:uri="http://schemas.openxmlformats.org/officeDocument/2006/bibliography"/>
   </ds:schemaRefs>

</xml_diff>